<commit_message>
moving along with results
</commit_message>
<xml_diff>
--- a/Figures/bootstra_parameter_table.docx
+++ b/Figures/bootstra_parameter_table.docx
@@ -394,7 +394,7 @@
                 <w:szCs w:val="22"/>
                 <w:color w:val="000000"/>
               </w:rPr>
-              <w:t xml:space="preserve">2.93 (0.64 - 17.1)</w:t>
+              <w:t xml:space="preserve">2.8 (0.63 - 14.9)</w:t>
             </w:r>
           </w:p>
         </w:tc>
@@ -500,7 +500,7 @@
                 <w:szCs w:val="22"/>
                 <w:color w:val="000000"/>
               </w:rPr>
-              <w:t xml:space="preserve">0.19 (0.01 - 0.62)</w:t>
+              <w:t xml:space="preserve">0.2 (0.01 - 0.62)</w:t>
             </w:r>
           </w:p>
         </w:tc>
@@ -553,7 +553,7 @@
                 <w:szCs w:val="22"/>
                 <w:color w:val="000000"/>
               </w:rPr>
-              <w:t xml:space="preserve">1.07 (0.22 - 4.12)</w:t>
+              <w:t xml:space="preserve">0.89 (0.22 - 4.79)</w:t>
             </w:r>
           </w:p>
         </w:tc>
@@ -665,7 +665,7 @@
                 <w:szCs w:val="22"/>
                 <w:color w:val="000000"/>
               </w:rPr>
-              <w:t xml:space="preserve">2.38 (0.51 - 37.92)</w:t>
+              <w:t xml:space="preserve">2.26 (0.5 - 33.64)</w:t>
             </w:r>
           </w:p>
         </w:tc>
@@ -824,7 +824,7 @@
                 <w:szCs w:val="22"/>
                 <w:color w:val="000000"/>
               </w:rPr>
-              <w:t xml:space="preserve">2.1 (0.46 - 6.69)</w:t>
+              <w:t xml:space="preserve">2.05 (0.45 - 6.89)</w:t>
             </w:r>
           </w:p>
         </w:tc>

</xml_diff>

<commit_message>
changed optimizing algorithm to bfgs bc it produces saner outputs
</commit_message>
<xml_diff>
--- a/Figures/bootstra_parameter_table.docx
+++ b/Figures/bootstra_parameter_table.docx
@@ -51,7 +51,7 @@
               <w:spacing w:after="100" w:before="100" w:line="240"/>
               <w:ind w:left="100" w:right="100" w:firstLine="0" w:firstLineChars="0"/>
               <w:rPr>
-                <w:rFonts w:ascii="Arial" w:hAnsi="Arial" w:eastAsia="Arial" w:cs="Arial"/>
+                <w:rFonts w:ascii="Helvetica" w:hAnsi="Helvetica" w:eastAsia="Helvetica" w:cs="Helvetica"/>
                 <w:i w:val="false"/>
                 <w:b w:val="false"/>
                 <w:u w:val="none"/>
@@ -62,7 +62,7 @@
             </w:pPr>
             <w:r>
               <w:rPr>
-                <w:rFonts w:ascii="Arial" w:hAnsi="Arial" w:eastAsia="Arial" w:cs="Arial"/>
+                <w:rFonts w:ascii="Helvetica" w:hAnsi="Helvetica" w:eastAsia="Helvetica" w:cs="Helvetica"/>
                 <w:i w:val="false"/>
                 <w:b w:val="false"/>
                 <w:u w:val="none"/>
@@ -104,7 +104,7 @@
               <w:spacing w:after="100" w:before="100" w:line="240"/>
               <w:ind w:left="100" w:right="100" w:firstLine="0" w:firstLineChars="0"/>
               <w:rPr>
-                <w:rFonts w:ascii="Arial" w:hAnsi="Arial" w:eastAsia="Arial" w:cs="Arial"/>
+                <w:rFonts w:ascii="Helvetica" w:hAnsi="Helvetica" w:eastAsia="Helvetica" w:cs="Helvetica"/>
                 <w:i w:val="false"/>
                 <w:b w:val="false"/>
                 <w:u w:val="none"/>
@@ -115,7 +115,7 @@
             </w:pPr>
             <w:r>
               <w:rPr>
-                <w:rFonts w:ascii="Arial" w:hAnsi="Arial" w:eastAsia="Arial" w:cs="Arial"/>
+                <w:rFonts w:ascii="Helvetica" w:hAnsi="Helvetica" w:eastAsia="Helvetica" w:cs="Helvetica"/>
                 <w:i w:val="false"/>
                 <w:b w:val="false"/>
                 <w:u w:val="none"/>
@@ -157,7 +157,7 @@
               <w:spacing w:after="100" w:before="100" w:line="240"/>
               <w:ind w:left="100" w:right="100" w:firstLine="0" w:firstLineChars="0"/>
               <w:rPr>
-                <w:rFonts w:ascii="Arial" w:hAnsi="Arial" w:eastAsia="Arial" w:cs="Arial"/>
+                <w:rFonts w:ascii="Helvetica" w:hAnsi="Helvetica" w:eastAsia="Helvetica" w:cs="Helvetica"/>
                 <w:i w:val="false"/>
                 <w:b w:val="false"/>
                 <w:u w:val="none"/>
@@ -168,7 +168,7 @@
             </w:pPr>
             <w:r>
               <w:rPr>
-                <w:rFonts w:ascii="Arial" w:hAnsi="Arial" w:eastAsia="Arial" w:cs="Arial"/>
+                <w:rFonts w:ascii="Helvetica" w:hAnsi="Helvetica" w:eastAsia="Helvetica" w:cs="Helvetica"/>
                 <w:i w:val="false"/>
                 <w:b w:val="false"/>
                 <w:u w:val="none"/>
@@ -210,7 +210,7 @@
               <w:spacing w:after="100" w:before="100" w:line="240"/>
               <w:ind w:left="100" w:right="100" w:firstLine="0" w:firstLineChars="0"/>
               <w:rPr>
-                <w:rFonts w:ascii="Arial" w:hAnsi="Arial" w:eastAsia="Arial" w:cs="Arial"/>
+                <w:rFonts w:ascii="Helvetica" w:hAnsi="Helvetica" w:eastAsia="Helvetica" w:cs="Helvetica"/>
                 <w:i w:val="false"/>
                 <w:b w:val="false"/>
                 <w:u w:val="none"/>
@@ -221,7 +221,7 @@
             </w:pPr>
             <w:r>
               <w:rPr>
-                <w:rFonts w:ascii="Arial" w:hAnsi="Arial" w:eastAsia="Arial" w:cs="Arial"/>
+                <w:rFonts w:ascii="Helvetica" w:hAnsi="Helvetica" w:eastAsia="Helvetica" w:cs="Helvetica"/>
                 <w:i w:val="false"/>
                 <w:b w:val="false"/>
                 <w:u w:val="none"/>
@@ -263,7 +263,7 @@
               <w:spacing w:after="100" w:before="100" w:line="240"/>
               <w:ind w:left="100" w:right="100" w:firstLine="0" w:firstLineChars="0"/>
               <w:rPr>
-                <w:rFonts w:ascii="Arial" w:hAnsi="Arial" w:eastAsia="Arial" w:cs="Arial"/>
+                <w:rFonts w:ascii="Helvetica" w:hAnsi="Helvetica" w:eastAsia="Helvetica" w:cs="Helvetica"/>
                 <w:i w:val="false"/>
                 <w:b w:val="false"/>
                 <w:u w:val="none"/>
@@ -274,7 +274,7 @@
             </w:pPr>
             <w:r>
               <w:rPr>
-                <w:rFonts w:ascii="Arial" w:hAnsi="Arial" w:eastAsia="Arial" w:cs="Arial"/>
+                <w:rFonts w:ascii="Helvetica" w:hAnsi="Helvetica" w:eastAsia="Helvetica" w:cs="Helvetica"/>
                 <w:i w:val="false"/>
                 <w:b w:val="false"/>
                 <w:u w:val="none"/>
@@ -322,7 +322,7 @@
               <w:spacing w:after="100" w:before="100" w:line="240"/>
               <w:ind w:left="100" w:right="100" w:firstLine="0" w:firstLineChars="0"/>
               <w:rPr>
-                <w:rFonts w:ascii="Arial" w:hAnsi="Arial" w:eastAsia="Arial" w:cs="Arial"/>
+                <w:rFonts w:ascii="Helvetica" w:hAnsi="Helvetica" w:eastAsia="Helvetica" w:cs="Helvetica"/>
                 <w:i w:val="false"/>
                 <w:b w:val="false"/>
                 <w:u w:val="none"/>
@@ -333,7 +333,7 @@
             </w:pPr>
             <w:r>
               <w:rPr>
-                <w:rFonts w:ascii="Arial" w:hAnsi="Arial" w:eastAsia="Arial" w:cs="Arial"/>
+                <w:rFonts w:ascii="Helvetica" w:hAnsi="Helvetica" w:eastAsia="Helvetica" w:cs="Helvetica"/>
                 <w:i w:val="false"/>
                 <w:b w:val="false"/>
                 <w:u w:val="none"/>
@@ -375,7 +375,7 @@
               <w:spacing w:after="100" w:before="100" w:line="240"/>
               <w:ind w:left="100" w:right="100" w:firstLine="0" w:firstLineChars="0"/>
               <w:rPr>
-                <w:rFonts w:ascii="Arial" w:hAnsi="Arial" w:eastAsia="Arial" w:cs="Arial"/>
+                <w:rFonts w:ascii="Helvetica" w:hAnsi="Helvetica" w:eastAsia="Helvetica" w:cs="Helvetica"/>
                 <w:i w:val="false"/>
                 <w:b w:val="false"/>
                 <w:u w:val="none"/>
@@ -386,15 +386,15 @@
             </w:pPr>
             <w:r>
               <w:rPr>
-                <w:rFonts w:ascii="Arial" w:hAnsi="Arial" w:eastAsia="Arial" w:cs="Arial"/>
-                <w:i w:val="false"/>
-                <w:b w:val="false"/>
-                <w:u w:val="none"/>
-                <w:sz w:val="22"/>
-                <w:szCs w:val="22"/>
-                <w:color w:val="000000"/>
-              </w:rPr>
-              <w:t xml:space="preserve">2.8 (0.63 - 14.9)</w:t>
+                <w:rFonts w:ascii="Helvetica" w:hAnsi="Helvetica" w:eastAsia="Helvetica" w:cs="Helvetica"/>
+                <w:i w:val="false"/>
+                <w:b w:val="false"/>
+                <w:u w:val="none"/>
+                <w:sz w:val="22"/>
+                <w:szCs w:val="22"/>
+                <w:color w:val="000000"/>
+              </w:rPr>
+              <w:t xml:space="preserve">1.43 (0.76 - 2.37)</w:t>
             </w:r>
           </w:p>
         </w:tc>
@@ -428,7 +428,7 @@
               <w:spacing w:after="100" w:before="100" w:line="240"/>
               <w:ind w:left="100" w:right="100" w:firstLine="0" w:firstLineChars="0"/>
               <w:rPr>
-                <w:rFonts w:ascii="Arial" w:hAnsi="Arial" w:eastAsia="Arial" w:cs="Arial"/>
+                <w:rFonts w:ascii="Helvetica" w:hAnsi="Helvetica" w:eastAsia="Helvetica" w:cs="Helvetica"/>
                 <w:i w:val="false"/>
                 <w:b w:val="false"/>
                 <w:u w:val="none"/>
@@ -439,7 +439,7 @@
             </w:pPr>
             <w:r>
               <w:rPr>
-                <w:rFonts w:ascii="Arial" w:hAnsi="Arial" w:eastAsia="Arial" w:cs="Arial"/>
+                <w:rFonts w:ascii="Helvetica" w:hAnsi="Helvetica" w:eastAsia="Helvetica" w:cs="Helvetica"/>
                 <w:i w:val="false"/>
                 <w:b w:val="false"/>
                 <w:u w:val="none"/>
@@ -481,7 +481,7 @@
               <w:spacing w:after="100" w:before="100" w:line="240"/>
               <w:ind w:left="100" w:right="100" w:firstLine="0" w:firstLineChars="0"/>
               <w:rPr>
-                <w:rFonts w:ascii="Arial" w:hAnsi="Arial" w:eastAsia="Arial" w:cs="Arial"/>
+                <w:rFonts w:ascii="Helvetica" w:hAnsi="Helvetica" w:eastAsia="Helvetica" w:cs="Helvetica"/>
                 <w:i w:val="false"/>
                 <w:b w:val="false"/>
                 <w:u w:val="none"/>
@@ -492,15 +492,15 @@
             </w:pPr>
             <w:r>
               <w:rPr>
-                <w:rFonts w:ascii="Arial" w:hAnsi="Arial" w:eastAsia="Arial" w:cs="Arial"/>
-                <w:i w:val="false"/>
-                <w:b w:val="false"/>
-                <w:u w:val="none"/>
-                <w:sz w:val="22"/>
-                <w:szCs w:val="22"/>
-                <w:color w:val="000000"/>
-              </w:rPr>
-              <w:t xml:space="preserve">0.2 (0.01 - 0.62)</w:t>
+                <w:rFonts w:ascii="Helvetica" w:hAnsi="Helvetica" w:eastAsia="Helvetica" w:cs="Helvetica"/>
+                <w:i w:val="false"/>
+                <w:b w:val="false"/>
+                <w:u w:val="none"/>
+                <w:sz w:val="22"/>
+                <w:szCs w:val="22"/>
+                <w:color w:val="000000"/>
+              </w:rPr>
+              <w:t xml:space="preserve">0.17 (0.05 - 0.33)</w:t>
             </w:r>
           </w:p>
         </w:tc>
@@ -534,7 +534,7 @@
               <w:spacing w:after="100" w:before="100" w:line="240"/>
               <w:ind w:left="100" w:right="100" w:firstLine="0" w:firstLineChars="0"/>
               <w:rPr>
-                <w:rFonts w:ascii="Arial" w:hAnsi="Arial" w:eastAsia="Arial" w:cs="Arial"/>
+                <w:rFonts w:ascii="Helvetica" w:hAnsi="Helvetica" w:eastAsia="Helvetica" w:cs="Helvetica"/>
                 <w:i w:val="false"/>
                 <w:b w:val="false"/>
                 <w:u w:val="none"/>
@@ -545,15 +545,15 @@
             </w:pPr>
             <w:r>
               <w:rPr>
-                <w:rFonts w:ascii="Arial" w:hAnsi="Arial" w:eastAsia="Arial" w:cs="Arial"/>
-                <w:i w:val="false"/>
-                <w:b w:val="false"/>
-                <w:u w:val="none"/>
-                <w:sz w:val="22"/>
-                <w:szCs w:val="22"/>
-                <w:color w:val="000000"/>
-              </w:rPr>
-              <w:t xml:space="preserve">0.89 (0.22 - 4.79)</w:t>
+                <w:rFonts w:ascii="Helvetica" w:hAnsi="Helvetica" w:eastAsia="Helvetica" w:cs="Helvetica"/>
+                <w:i w:val="false"/>
+                <w:b w:val="false"/>
+                <w:u w:val="none"/>
+                <w:sz w:val="22"/>
+                <w:szCs w:val="22"/>
+                <w:color w:val="000000"/>
+              </w:rPr>
+              <w:t xml:space="preserve">0.34 (0.25 - 0.64)</w:t>
             </w:r>
           </w:p>
         </w:tc>
@@ -593,7 +593,7 @@
               <w:spacing w:after="100" w:before="100" w:line="240"/>
               <w:ind w:left="100" w:right="100" w:firstLine="0" w:firstLineChars="0"/>
               <w:rPr>
-                <w:rFonts w:ascii="Arial" w:hAnsi="Arial" w:eastAsia="Arial" w:cs="Arial"/>
+                <w:rFonts w:ascii="Helvetica" w:hAnsi="Helvetica" w:eastAsia="Helvetica" w:cs="Helvetica"/>
                 <w:i w:val="false"/>
                 <w:b w:val="false"/>
                 <w:u w:val="none"/>
@@ -604,7 +604,7 @@
             </w:pPr>
             <w:r>
               <w:rPr>
-                <w:rFonts w:ascii="Arial" w:hAnsi="Arial" w:eastAsia="Arial" w:cs="Arial"/>
+                <w:rFonts w:ascii="Helvetica" w:hAnsi="Helvetica" w:eastAsia="Helvetica" w:cs="Helvetica"/>
                 <w:i w:val="false"/>
                 <w:b w:val="false"/>
                 <w:u w:val="none"/>
@@ -646,7 +646,7 @@
               <w:spacing w:after="100" w:before="100" w:line="240"/>
               <w:ind w:left="100" w:right="100" w:firstLine="0" w:firstLineChars="0"/>
               <w:rPr>
-                <w:rFonts w:ascii="Arial" w:hAnsi="Arial" w:eastAsia="Arial" w:cs="Arial"/>
+                <w:rFonts w:ascii="Helvetica" w:hAnsi="Helvetica" w:eastAsia="Helvetica" w:cs="Helvetica"/>
                 <w:i w:val="false"/>
                 <w:b w:val="false"/>
                 <w:u w:val="none"/>
@@ -657,15 +657,15 @@
             </w:pPr>
             <w:r>
               <w:rPr>
-                <w:rFonts w:ascii="Arial" w:hAnsi="Arial" w:eastAsia="Arial" w:cs="Arial"/>
-                <w:i w:val="false"/>
-                <w:b w:val="false"/>
-                <w:u w:val="none"/>
-                <w:sz w:val="22"/>
-                <w:szCs w:val="22"/>
-                <w:color w:val="000000"/>
-              </w:rPr>
-              <w:t xml:space="preserve">2.26 (0.5 - 33.64)</w:t>
+                <w:rFonts w:ascii="Helvetica" w:hAnsi="Helvetica" w:eastAsia="Helvetica" w:cs="Helvetica"/>
+                <w:i w:val="false"/>
+                <w:b w:val="false"/>
+                <w:u w:val="none"/>
+                <w:sz w:val="22"/>
+                <w:szCs w:val="22"/>
+                <w:color w:val="000000"/>
+              </w:rPr>
+              <w:t xml:space="preserve">0.7 (0.6 - 0.88)</w:t>
             </w:r>
           </w:p>
         </w:tc>
@@ -699,7 +699,7 @@
               <w:spacing w:after="100" w:before="100" w:line="240"/>
               <w:ind w:left="100" w:right="100" w:firstLine="0" w:firstLineChars="0"/>
               <w:rPr>
-                <w:rFonts w:ascii="Arial" w:hAnsi="Arial" w:eastAsia="Arial" w:cs="Arial"/>
+                <w:rFonts w:ascii="Helvetica" w:hAnsi="Helvetica" w:eastAsia="Helvetica" w:cs="Helvetica"/>
                 <w:i w:val="false"/>
                 <w:b w:val="false"/>
                 <w:u w:val="none"/>
@@ -710,7 +710,7 @@
             </w:pPr>
             <w:r>
               <w:rPr>
-                <w:rFonts w:ascii="Arial" w:hAnsi="Arial" w:eastAsia="Arial" w:cs="Arial"/>
+                <w:rFonts w:ascii="Helvetica" w:hAnsi="Helvetica" w:eastAsia="Helvetica" w:cs="Helvetica"/>
                 <w:i w:val="false"/>
                 <w:b w:val="false"/>
                 <w:u w:val="none"/>
@@ -752,7 +752,7 @@
               <w:spacing w:after="100" w:before="100" w:line="240"/>
               <w:ind w:left="100" w:right="100" w:firstLine="0" w:firstLineChars="0"/>
               <w:rPr>
-                <w:rFonts w:ascii="Arial" w:hAnsi="Arial" w:eastAsia="Arial" w:cs="Arial"/>
+                <w:rFonts w:ascii="Helvetica" w:hAnsi="Helvetica" w:eastAsia="Helvetica" w:cs="Helvetica"/>
                 <w:i w:val="false"/>
                 <w:b w:val="false"/>
                 <w:u w:val="none"/>
@@ -763,15 +763,15 @@
             </w:pPr>
             <w:r>
               <w:rPr>
-                <w:rFonts w:ascii="Arial" w:hAnsi="Arial" w:eastAsia="Arial" w:cs="Arial"/>
-                <w:i w:val="false"/>
-                <w:b w:val="false"/>
-                <w:u w:val="none"/>
-                <w:sz w:val="22"/>
-                <w:szCs w:val="22"/>
-                <w:color w:val="000000"/>
-              </w:rPr>
-              <w:t xml:space="preserve">0.05 (0.01 - 0.16)</w:t>
+                <w:rFonts w:ascii="Helvetica" w:hAnsi="Helvetica" w:eastAsia="Helvetica" w:cs="Helvetica"/>
+                <w:i w:val="false"/>
+                <w:b w:val="false"/>
+                <w:u w:val="none"/>
+                <w:sz w:val="22"/>
+                <w:szCs w:val="22"/>
+                <w:color w:val="000000"/>
+              </w:rPr>
+              <w:t xml:space="preserve">0.07 (0.04 - 0.09)</w:t>
             </w:r>
           </w:p>
         </w:tc>
@@ -805,7 +805,7 @@
               <w:spacing w:after="100" w:before="100" w:line="240"/>
               <w:ind w:left="100" w:right="100" w:firstLine="0" w:firstLineChars="0"/>
               <w:rPr>
-                <w:rFonts w:ascii="Arial" w:hAnsi="Arial" w:eastAsia="Arial" w:cs="Arial"/>
+                <w:rFonts w:ascii="Helvetica" w:hAnsi="Helvetica" w:eastAsia="Helvetica" w:cs="Helvetica"/>
                 <w:i w:val="false"/>
                 <w:b w:val="false"/>
                 <w:u w:val="none"/>
@@ -816,15 +816,15 @@
             </w:pPr>
             <w:r>
               <w:rPr>
-                <w:rFonts w:ascii="Arial" w:hAnsi="Arial" w:eastAsia="Arial" w:cs="Arial"/>
-                <w:i w:val="false"/>
-                <w:b w:val="false"/>
-                <w:u w:val="none"/>
-                <w:sz w:val="22"/>
-                <w:szCs w:val="22"/>
-                <w:color w:val="000000"/>
-              </w:rPr>
-              <w:t xml:space="preserve">2.05 (0.45 - 6.89)</w:t>
+                <w:rFonts w:ascii="Helvetica" w:hAnsi="Helvetica" w:eastAsia="Helvetica" w:cs="Helvetica"/>
+                <w:i w:val="false"/>
+                <w:b w:val="false"/>
+                <w:u w:val="none"/>
+                <w:sz w:val="22"/>
+                <w:szCs w:val="22"/>
+                <w:color w:val="000000"/>
+              </w:rPr>
+              <w:t xml:space="preserve">0.72 (0.56 - 1.02)</w:t>
             </w:r>
           </w:p>
         </w:tc>

</xml_diff>

<commit_message>
updated files with new new bf optimizing algorithm
</commit_message>
<xml_diff>
--- a/Figures/bootstra_parameter_table.docx
+++ b/Figures/bootstra_parameter_table.docx
@@ -394,7 +394,7 @@
                 <w:szCs w:val="22"/>
                 <w:color w:val="000000"/>
               </w:rPr>
-              <w:t xml:space="preserve">1.43 (0.76 - 2.37)</w:t>
+              <w:t xml:space="preserve">1.28 (0.66 - 2.38)</w:t>
             </w:r>
           </w:p>
         </w:tc>
@@ -500,7 +500,7 @@
                 <w:szCs w:val="22"/>
                 <w:color w:val="000000"/>
               </w:rPr>
-              <w:t xml:space="preserve">0.17 (0.05 - 0.33)</w:t>
+              <w:t xml:space="preserve">0.17 (0.05 - 0.4)</w:t>
             </w:r>
           </w:p>
         </w:tc>
@@ -553,7 +553,7 @@
                 <w:szCs w:val="22"/>
                 <w:color w:val="000000"/>
               </w:rPr>
-              <w:t xml:space="preserve">0.34 (0.25 - 0.64)</w:t>
+              <w:t xml:space="preserve">0.36 (0.22 - 0.72)</w:t>
             </w:r>
           </w:p>
         </w:tc>
@@ -665,7 +665,7 @@
                 <w:szCs w:val="22"/>
                 <w:color w:val="000000"/>
               </w:rPr>
-              <w:t xml:space="preserve">0.7 (0.6 - 0.88)</w:t>
+              <w:t xml:space="preserve">0.71 (0.48 - 1.11)</w:t>
             </w:r>
           </w:p>
         </w:tc>
@@ -771,7 +771,7 @@
                 <w:szCs w:val="22"/>
                 <w:color w:val="000000"/>
               </w:rPr>
-              <w:t xml:space="preserve">0.07 (0.04 - 0.09)</w:t>
+              <w:t xml:space="preserve">0.07 (0.02 - 0.15)</w:t>
             </w:r>
           </w:p>
         </w:tc>
@@ -824,7 +824,7 @@
                 <w:szCs w:val="22"/>
                 <w:color w:val="000000"/>
               </w:rPr>
-              <w:t xml:space="preserve">0.72 (0.56 - 1.02)</w:t>
+              <w:t xml:space="preserve">0.8 (0.48 - 1.76)</w:t>
             </w:r>
           </w:p>
         </w:tc>

</xml_diff>

<commit_message>
compared bootstrapped means to general means
</commit_message>
<xml_diff>
--- a/Figures/bootstra_parameter_table.docx
+++ b/Figures/bootstra_parameter_table.docx
@@ -51,7 +51,7 @@
               <w:spacing w:after="100" w:before="100" w:line="240"/>
               <w:ind w:left="100" w:right="100" w:firstLine="0" w:firstLineChars="0"/>
               <w:rPr>
-                <w:rFonts w:ascii="Helvetica" w:hAnsi="Helvetica" w:eastAsia="Helvetica" w:cs="Helvetica"/>
+                <w:rFonts w:ascii="Arial" w:hAnsi="Arial" w:eastAsia="Arial" w:cs="Arial"/>
                 <w:i w:val="false"/>
                 <w:b w:val="false"/>
                 <w:u w:val="none"/>
@@ -62,7 +62,7 @@
             </w:pPr>
             <w:r>
               <w:rPr>
-                <w:rFonts w:ascii="Helvetica" w:hAnsi="Helvetica" w:eastAsia="Helvetica" w:cs="Helvetica"/>
+                <w:rFonts w:ascii="Arial" w:hAnsi="Arial" w:eastAsia="Arial" w:cs="Arial"/>
                 <w:i w:val="false"/>
                 <w:b w:val="false"/>
                 <w:u w:val="none"/>
@@ -104,7 +104,7 @@
               <w:spacing w:after="100" w:before="100" w:line="240"/>
               <w:ind w:left="100" w:right="100" w:firstLine="0" w:firstLineChars="0"/>
               <w:rPr>
-                <w:rFonts w:ascii="Helvetica" w:hAnsi="Helvetica" w:eastAsia="Helvetica" w:cs="Helvetica"/>
+                <w:rFonts w:ascii="Arial" w:hAnsi="Arial" w:eastAsia="Arial" w:cs="Arial"/>
                 <w:i w:val="false"/>
                 <w:b w:val="false"/>
                 <w:u w:val="none"/>
@@ -115,7 +115,7 @@
             </w:pPr>
             <w:r>
               <w:rPr>
-                <w:rFonts w:ascii="Helvetica" w:hAnsi="Helvetica" w:eastAsia="Helvetica" w:cs="Helvetica"/>
+                <w:rFonts w:ascii="Arial" w:hAnsi="Arial" w:eastAsia="Arial" w:cs="Arial"/>
                 <w:i w:val="false"/>
                 <w:b w:val="false"/>
                 <w:u w:val="none"/>
@@ -157,7 +157,7 @@
               <w:spacing w:after="100" w:before="100" w:line="240"/>
               <w:ind w:left="100" w:right="100" w:firstLine="0" w:firstLineChars="0"/>
               <w:rPr>
-                <w:rFonts w:ascii="Helvetica" w:hAnsi="Helvetica" w:eastAsia="Helvetica" w:cs="Helvetica"/>
+                <w:rFonts w:ascii="Arial" w:hAnsi="Arial" w:eastAsia="Arial" w:cs="Arial"/>
                 <w:i w:val="false"/>
                 <w:b w:val="false"/>
                 <w:u w:val="none"/>
@@ -168,7 +168,7 @@
             </w:pPr>
             <w:r>
               <w:rPr>
-                <w:rFonts w:ascii="Helvetica" w:hAnsi="Helvetica" w:eastAsia="Helvetica" w:cs="Helvetica"/>
+                <w:rFonts w:ascii="Arial" w:hAnsi="Arial" w:eastAsia="Arial" w:cs="Arial"/>
                 <w:i w:val="false"/>
                 <w:b w:val="false"/>
                 <w:u w:val="none"/>
@@ -210,7 +210,7 @@
               <w:spacing w:after="100" w:before="100" w:line="240"/>
               <w:ind w:left="100" w:right="100" w:firstLine="0" w:firstLineChars="0"/>
               <w:rPr>
-                <w:rFonts w:ascii="Helvetica" w:hAnsi="Helvetica" w:eastAsia="Helvetica" w:cs="Helvetica"/>
+                <w:rFonts w:ascii="Arial" w:hAnsi="Arial" w:eastAsia="Arial" w:cs="Arial"/>
                 <w:i w:val="false"/>
                 <w:b w:val="false"/>
                 <w:u w:val="none"/>
@@ -221,7 +221,7 @@
             </w:pPr>
             <w:r>
               <w:rPr>
-                <w:rFonts w:ascii="Helvetica" w:hAnsi="Helvetica" w:eastAsia="Helvetica" w:cs="Helvetica"/>
+                <w:rFonts w:ascii="Arial" w:hAnsi="Arial" w:eastAsia="Arial" w:cs="Arial"/>
                 <w:i w:val="false"/>
                 <w:b w:val="false"/>
                 <w:u w:val="none"/>
@@ -263,7 +263,7 @@
               <w:spacing w:after="100" w:before="100" w:line="240"/>
               <w:ind w:left="100" w:right="100" w:firstLine="0" w:firstLineChars="0"/>
               <w:rPr>
-                <w:rFonts w:ascii="Helvetica" w:hAnsi="Helvetica" w:eastAsia="Helvetica" w:cs="Helvetica"/>
+                <w:rFonts w:ascii="Arial" w:hAnsi="Arial" w:eastAsia="Arial" w:cs="Arial"/>
                 <w:i w:val="false"/>
                 <w:b w:val="false"/>
                 <w:u w:val="none"/>
@@ -274,7 +274,7 @@
             </w:pPr>
             <w:r>
               <w:rPr>
-                <w:rFonts w:ascii="Helvetica" w:hAnsi="Helvetica" w:eastAsia="Helvetica" w:cs="Helvetica"/>
+                <w:rFonts w:ascii="Arial" w:hAnsi="Arial" w:eastAsia="Arial" w:cs="Arial"/>
                 <w:i w:val="false"/>
                 <w:b w:val="false"/>
                 <w:u w:val="none"/>
@@ -322,7 +322,7 @@
               <w:spacing w:after="100" w:before="100" w:line="240"/>
               <w:ind w:left="100" w:right="100" w:firstLine="0" w:firstLineChars="0"/>
               <w:rPr>
-                <w:rFonts w:ascii="Helvetica" w:hAnsi="Helvetica" w:eastAsia="Helvetica" w:cs="Helvetica"/>
+                <w:rFonts w:ascii="Arial" w:hAnsi="Arial" w:eastAsia="Arial" w:cs="Arial"/>
                 <w:i w:val="false"/>
                 <w:b w:val="false"/>
                 <w:u w:val="none"/>
@@ -333,7 +333,7 @@
             </w:pPr>
             <w:r>
               <w:rPr>
-                <w:rFonts w:ascii="Helvetica" w:hAnsi="Helvetica" w:eastAsia="Helvetica" w:cs="Helvetica"/>
+                <w:rFonts w:ascii="Arial" w:hAnsi="Arial" w:eastAsia="Arial" w:cs="Arial"/>
                 <w:i w:val="false"/>
                 <w:b w:val="false"/>
                 <w:u w:val="none"/>
@@ -375,7 +375,7 @@
               <w:spacing w:after="100" w:before="100" w:line="240"/>
               <w:ind w:left="100" w:right="100" w:firstLine="0" w:firstLineChars="0"/>
               <w:rPr>
-                <w:rFonts w:ascii="Helvetica" w:hAnsi="Helvetica" w:eastAsia="Helvetica" w:cs="Helvetica"/>
+                <w:rFonts w:ascii="Arial" w:hAnsi="Arial" w:eastAsia="Arial" w:cs="Arial"/>
                 <w:i w:val="false"/>
                 <w:b w:val="false"/>
                 <w:u w:val="none"/>
@@ -386,15 +386,15 @@
             </w:pPr>
             <w:r>
               <w:rPr>
-                <w:rFonts w:ascii="Helvetica" w:hAnsi="Helvetica" w:eastAsia="Helvetica" w:cs="Helvetica"/>
-                <w:i w:val="false"/>
-                <w:b w:val="false"/>
-                <w:u w:val="none"/>
-                <w:sz w:val="22"/>
-                <w:szCs w:val="22"/>
-                <w:color w:val="000000"/>
-              </w:rPr>
-              <w:t xml:space="preserve">1.28 (0.66 - 2.38)</w:t>
+                <w:rFonts w:ascii="Arial" w:hAnsi="Arial" w:eastAsia="Arial" w:cs="Arial"/>
+                <w:i w:val="false"/>
+                <w:b w:val="false"/>
+                <w:u w:val="none"/>
+                <w:sz w:val="22"/>
+                <w:szCs w:val="22"/>
+                <w:color w:val="000000"/>
+              </w:rPr>
+              <w:t xml:space="preserve">1.28 (0.66 - 2.4)</w:t>
             </w:r>
           </w:p>
         </w:tc>
@@ -428,7 +428,7 @@
               <w:spacing w:after="100" w:before="100" w:line="240"/>
               <w:ind w:left="100" w:right="100" w:firstLine="0" w:firstLineChars="0"/>
               <w:rPr>
-                <w:rFonts w:ascii="Helvetica" w:hAnsi="Helvetica" w:eastAsia="Helvetica" w:cs="Helvetica"/>
+                <w:rFonts w:ascii="Arial" w:hAnsi="Arial" w:eastAsia="Arial" w:cs="Arial"/>
                 <w:i w:val="false"/>
                 <w:b w:val="false"/>
                 <w:u w:val="none"/>
@@ -439,7 +439,7 @@
             </w:pPr>
             <w:r>
               <w:rPr>
-                <w:rFonts w:ascii="Helvetica" w:hAnsi="Helvetica" w:eastAsia="Helvetica" w:cs="Helvetica"/>
+                <w:rFonts w:ascii="Arial" w:hAnsi="Arial" w:eastAsia="Arial" w:cs="Arial"/>
                 <w:i w:val="false"/>
                 <w:b w:val="false"/>
                 <w:u w:val="none"/>
@@ -481,7 +481,7 @@
               <w:spacing w:after="100" w:before="100" w:line="240"/>
               <w:ind w:left="100" w:right="100" w:firstLine="0" w:firstLineChars="0"/>
               <w:rPr>
-                <w:rFonts w:ascii="Helvetica" w:hAnsi="Helvetica" w:eastAsia="Helvetica" w:cs="Helvetica"/>
+                <w:rFonts w:ascii="Arial" w:hAnsi="Arial" w:eastAsia="Arial" w:cs="Arial"/>
                 <w:i w:val="false"/>
                 <w:b w:val="false"/>
                 <w:u w:val="none"/>
@@ -492,15 +492,15 @@
             </w:pPr>
             <w:r>
               <w:rPr>
-                <w:rFonts w:ascii="Helvetica" w:hAnsi="Helvetica" w:eastAsia="Helvetica" w:cs="Helvetica"/>
-                <w:i w:val="false"/>
-                <w:b w:val="false"/>
-                <w:u w:val="none"/>
-                <w:sz w:val="22"/>
-                <w:szCs w:val="22"/>
-                <w:color w:val="000000"/>
-              </w:rPr>
-              <w:t xml:space="preserve">0.17 (0.05 - 0.4)</w:t>
+                <w:rFonts w:ascii="Arial" w:hAnsi="Arial" w:eastAsia="Arial" w:cs="Arial"/>
+                <w:i w:val="false"/>
+                <w:b w:val="false"/>
+                <w:u w:val="none"/>
+                <w:sz w:val="22"/>
+                <w:szCs w:val="22"/>
+                <w:color w:val="000000"/>
+              </w:rPr>
+              <w:t xml:space="preserve">0.17 (0.05 - 0.42)</w:t>
             </w:r>
           </w:p>
         </w:tc>
@@ -534,7 +534,7 @@
               <w:spacing w:after="100" w:before="100" w:line="240"/>
               <w:ind w:left="100" w:right="100" w:firstLine="0" w:firstLineChars="0"/>
               <w:rPr>
-                <w:rFonts w:ascii="Helvetica" w:hAnsi="Helvetica" w:eastAsia="Helvetica" w:cs="Helvetica"/>
+                <w:rFonts w:ascii="Arial" w:hAnsi="Arial" w:eastAsia="Arial" w:cs="Arial"/>
                 <w:i w:val="false"/>
                 <w:b w:val="false"/>
                 <w:u w:val="none"/>
@@ -545,15 +545,15 @@
             </w:pPr>
             <w:r>
               <w:rPr>
-                <w:rFonts w:ascii="Helvetica" w:hAnsi="Helvetica" w:eastAsia="Helvetica" w:cs="Helvetica"/>
-                <w:i w:val="false"/>
-                <w:b w:val="false"/>
-                <w:u w:val="none"/>
-                <w:sz w:val="22"/>
-                <w:szCs w:val="22"/>
-                <w:color w:val="000000"/>
-              </w:rPr>
-              <w:t xml:space="preserve">0.36 (0.22 - 0.72)</w:t>
+                <w:rFonts w:ascii="Arial" w:hAnsi="Arial" w:eastAsia="Arial" w:cs="Arial"/>
+                <w:i w:val="false"/>
+                <w:b w:val="false"/>
+                <w:u w:val="none"/>
+                <w:sz w:val="22"/>
+                <w:szCs w:val="22"/>
+                <w:color w:val="000000"/>
+              </w:rPr>
+              <w:t xml:space="preserve">0.36 (0.22 - 0.76)</w:t>
             </w:r>
           </w:p>
         </w:tc>
@@ -593,7 +593,7 @@
               <w:spacing w:after="100" w:before="100" w:line="240"/>
               <w:ind w:left="100" w:right="100" w:firstLine="0" w:firstLineChars="0"/>
               <w:rPr>
-                <w:rFonts w:ascii="Helvetica" w:hAnsi="Helvetica" w:eastAsia="Helvetica" w:cs="Helvetica"/>
+                <w:rFonts w:ascii="Arial" w:hAnsi="Arial" w:eastAsia="Arial" w:cs="Arial"/>
                 <w:i w:val="false"/>
                 <w:b w:val="false"/>
                 <w:u w:val="none"/>
@@ -604,7 +604,7 @@
             </w:pPr>
             <w:r>
               <w:rPr>
-                <w:rFonts w:ascii="Helvetica" w:hAnsi="Helvetica" w:eastAsia="Helvetica" w:cs="Helvetica"/>
+                <w:rFonts w:ascii="Arial" w:hAnsi="Arial" w:eastAsia="Arial" w:cs="Arial"/>
                 <w:i w:val="false"/>
                 <w:b w:val="false"/>
                 <w:u w:val="none"/>
@@ -646,7 +646,7 @@
               <w:spacing w:after="100" w:before="100" w:line="240"/>
               <w:ind w:left="100" w:right="100" w:firstLine="0" w:firstLineChars="0"/>
               <w:rPr>
-                <w:rFonts w:ascii="Helvetica" w:hAnsi="Helvetica" w:eastAsia="Helvetica" w:cs="Helvetica"/>
+                <w:rFonts w:ascii="Arial" w:hAnsi="Arial" w:eastAsia="Arial" w:cs="Arial"/>
                 <w:i w:val="false"/>
                 <w:b w:val="false"/>
                 <w:u w:val="none"/>
@@ -657,7 +657,7 @@
             </w:pPr>
             <w:r>
               <w:rPr>
-                <w:rFonts w:ascii="Helvetica" w:hAnsi="Helvetica" w:eastAsia="Helvetica" w:cs="Helvetica"/>
+                <w:rFonts w:ascii="Arial" w:hAnsi="Arial" w:eastAsia="Arial" w:cs="Arial"/>
                 <w:i w:val="false"/>
                 <w:b w:val="false"/>
                 <w:u w:val="none"/>
@@ -699,7 +699,7 @@
               <w:spacing w:after="100" w:before="100" w:line="240"/>
               <w:ind w:left="100" w:right="100" w:firstLine="0" w:firstLineChars="0"/>
               <w:rPr>
-                <w:rFonts w:ascii="Helvetica" w:hAnsi="Helvetica" w:eastAsia="Helvetica" w:cs="Helvetica"/>
+                <w:rFonts w:ascii="Arial" w:hAnsi="Arial" w:eastAsia="Arial" w:cs="Arial"/>
                 <w:i w:val="false"/>
                 <w:b w:val="false"/>
                 <w:u w:val="none"/>
@@ -710,7 +710,7 @@
             </w:pPr>
             <w:r>
               <w:rPr>
-                <w:rFonts w:ascii="Helvetica" w:hAnsi="Helvetica" w:eastAsia="Helvetica" w:cs="Helvetica"/>
+                <w:rFonts w:ascii="Arial" w:hAnsi="Arial" w:eastAsia="Arial" w:cs="Arial"/>
                 <w:i w:val="false"/>
                 <w:b w:val="false"/>
                 <w:u w:val="none"/>
@@ -752,7 +752,7 @@
               <w:spacing w:after="100" w:before="100" w:line="240"/>
               <w:ind w:left="100" w:right="100" w:firstLine="0" w:firstLineChars="0"/>
               <w:rPr>
-                <w:rFonts w:ascii="Helvetica" w:hAnsi="Helvetica" w:eastAsia="Helvetica" w:cs="Helvetica"/>
+                <w:rFonts w:ascii="Arial" w:hAnsi="Arial" w:eastAsia="Arial" w:cs="Arial"/>
                 <w:i w:val="false"/>
                 <w:b w:val="false"/>
                 <w:u w:val="none"/>
@@ -763,7 +763,7 @@
             </w:pPr>
             <w:r>
               <w:rPr>
-                <w:rFonts w:ascii="Helvetica" w:hAnsi="Helvetica" w:eastAsia="Helvetica" w:cs="Helvetica"/>
+                <w:rFonts w:ascii="Arial" w:hAnsi="Arial" w:eastAsia="Arial" w:cs="Arial"/>
                 <w:i w:val="false"/>
                 <w:b w:val="false"/>
                 <w:u w:val="none"/>
@@ -805,7 +805,7 @@
               <w:spacing w:after="100" w:before="100" w:line="240"/>
               <w:ind w:left="100" w:right="100" w:firstLine="0" w:firstLineChars="0"/>
               <w:rPr>
-                <w:rFonts w:ascii="Helvetica" w:hAnsi="Helvetica" w:eastAsia="Helvetica" w:cs="Helvetica"/>
+                <w:rFonts w:ascii="Arial" w:hAnsi="Arial" w:eastAsia="Arial" w:cs="Arial"/>
                 <w:i w:val="false"/>
                 <w:b w:val="false"/>
                 <w:u w:val="none"/>
@@ -816,15 +816,15 @@
             </w:pPr>
             <w:r>
               <w:rPr>
-                <w:rFonts w:ascii="Helvetica" w:hAnsi="Helvetica" w:eastAsia="Helvetica" w:cs="Helvetica"/>
-                <w:i w:val="false"/>
-                <w:b w:val="false"/>
-                <w:u w:val="none"/>
-                <w:sz w:val="22"/>
-                <w:szCs w:val="22"/>
-                <w:color w:val="000000"/>
-              </w:rPr>
-              <w:t xml:space="preserve">0.8 (0.48 - 1.76)</w:t>
+                <w:rFonts w:ascii="Arial" w:hAnsi="Arial" w:eastAsia="Arial" w:cs="Arial"/>
+                <w:i w:val="false"/>
+                <w:b w:val="false"/>
+                <w:u w:val="none"/>
+                <w:sz w:val="22"/>
+                <w:szCs w:val="22"/>
+                <w:color w:val="000000"/>
+              </w:rPr>
+              <w:t xml:space="preserve">0.8 (0.48 - 1.73)</w:t>
             </w:r>
           </w:p>
         </w:tc>

</xml_diff>

<commit_message>
updating figures within text using updated optimizing algorithm few lines coome out negative for nrhf
</commit_message>
<xml_diff>
--- a/Figures/bootstra_parameter_table.docx
+++ b/Figures/bootstra_parameter_table.docx
@@ -2,834 +2,6 @@
 <file path=word/document.xml><?xml version="1.0" encoding="utf-8"?>
 <w:document xmlns:wpc="http://schemas.microsoft.com/office/word/2010/wordprocessingCanvas" xmlns:cx="http://schemas.microsoft.com/office/drawing/2014/chartex" xmlns:cx1="http://schemas.microsoft.com/office/drawing/2015/9/8/chartex" xmlns:cx2="http://schemas.microsoft.com/office/drawing/2015/10/21/chartex" xmlns:cx3="http://schemas.microsoft.com/office/drawing/2016/5/9/chartex" xmlns:cx4="http://schemas.microsoft.com/office/drawing/2016/5/10/chartex" xmlns:cx5="http://schemas.microsoft.com/office/drawing/2016/5/11/chartex" xmlns:cx6="http://schemas.microsoft.com/office/drawing/2016/5/12/chartex" xmlns:cx7="http://schemas.microsoft.com/office/drawing/2016/5/13/chartex" xmlns:cx8="http://schemas.microsoft.com/office/drawing/2016/5/14/chartex" xmlns:mc="http://schemas.openxmlformats.org/markup-compatibility/2006" xmlns:aink="http://schemas.microsoft.com/office/drawing/2016/ink" xmlns:am3d="http://schemas.microsoft.com/office/drawing/2017/model3d" xmlns:o="urn:schemas-microsoft-com:office:office" xmlns:r="http://schemas.openxmlformats.org/officeDocument/2006/relationships" xmlns:m="http://schemas.openxmlformats.org/officeDocument/2006/math" xmlns:v="urn:schemas-microsoft-com:vml" xmlns:wp14="http://schemas.microsoft.com/office/word/2010/wordprocessingDrawing" xmlns:wp="http://schemas.openxmlformats.org/drawingml/2006/wordprocessingDrawing" xmlns:w10="urn:schemas-microsoft-com:office:word" xmlns:w="http://schemas.openxmlformats.org/wordprocessingml/2006/main" xmlns:w14="http://schemas.microsoft.com/office/word/2010/wordml" xmlns:w15="http://schemas.microsoft.com/office/word/2012/wordml" xmlns:w16cex="http://schemas.microsoft.com/office/word/2018/wordml/cex" xmlns:w16cid="http://schemas.microsoft.com/office/word/2016/wordml/cid" xmlns:w16="http://schemas.microsoft.com/office/word/2018/wordml" xmlns:w16se="http://schemas.microsoft.com/office/word/2015/wordml/symex" xmlns:wpg="http://schemas.microsoft.com/office/word/2010/wordprocessingGroup" xmlns:wpi="http://schemas.microsoft.com/office/word/2010/wordprocessingInk" xmlns:wne="http://schemas.microsoft.com/office/word/2006/wordml" xmlns:wps="http://schemas.microsoft.com/office/word/2010/wordprocessingShape" mc:Ignorable="w14 w15 w16se w16cid w16 w16cex wp14">
   <w:body>
-    <w:tbl xmlns:a="http://schemas.openxmlformats.org/drawingml/2006/main" xmlns:pic="http://schemas.openxmlformats.org/drawingml/2006/picture">
-      <w:tblPr>
-        <w:tblLayout w:type="fixed"/>
-        <w:jc w:val="center"/>
-        <w:tblLook w:firstRow="1" w:lastRow="0" w:firstColumn="0" w:lastColumn="0" w:noHBand="0" w:noVBand="1"/>
-      </w:tblPr>
-      <w:tblGrid>
-        <w:gridCol w:w="1080"/>
-        <w:gridCol w:w="1080"/>
-        <w:gridCol w:w="1080"/>
-        <w:gridCol w:w="1080"/>
-        <w:gridCol w:w="1080"/>
-      </w:tblGrid>
-      <w:tr>
-        <w:trPr>
-          <w:trHeight w:val="360" w:hRule="auto"/>
-          <w:tblHeader/>
-        </w:trPr>
-        header1
-        <w:tc>
-          <w:tcPr>
-            <w:tcBorders>
-              <w:bottom w:val="single" w:sz="12" w:space="0" w:color="666666"/>
-              <w:top w:val="single" w:sz="12" w:space="0" w:color="666666"/>
-              <w:left w:val="none" w:sz="0" w:space="0" w:color="000000"/>
-              <w:right w:val="none" w:sz="0" w:space="0" w:color="000000"/>
-            </w:tcBorders>
-            <w:shd w:val="clear" w:color="auto" w:fill="FFFFFF"/>
-            <w:tcMar>
-              <w:top w:w="0" w:type="dxa"/>
-              <w:bottom w:w="0" w:type="dxa"/>
-              <w:left w:w="0" w:type="dxa"/>
-              <w:right w:w="0" w:type="dxa"/>
-            </w:tcMar>
-            <w:vAlign w:val="center"/>
-          </w:tcPr>
-          <w:p>
-            <w:pPr>
-              <w:pStyle w:val="Normal"/>
-              <w:jc w:val="left"/>
-              <w:pBdr>
-                <w:bottom w:val="none" w:sz="0" w:space="0" w:color="000000"/>
-                <w:top w:val="none" w:sz="0" w:space="0" w:color="000000"/>
-                <w:left w:val="none" w:sz="0" w:space="0" w:color="000000"/>
-                <w:right w:val="none" w:sz="0" w:space="0" w:color="000000"/>
-              </w:pBdr>
-              <w:spacing w:after="100" w:before="100" w:line="240"/>
-              <w:ind w:left="100" w:right="100" w:firstLine="0" w:firstLineChars="0"/>
-              <w:rPr>
-                <w:rFonts w:ascii="Arial" w:hAnsi="Arial" w:eastAsia="Arial" w:cs="Arial"/>
-                <w:i w:val="false"/>
-                <w:b w:val="false"/>
-                <w:u w:val="none"/>
-                <w:sz w:val="22"/>
-                <w:szCs w:val="22"/>
-                <w:color w:val="000000"/>
-              </w:rPr>
-            </w:pPr>
-            <w:r>
-              <w:rPr>
-                <w:rFonts w:ascii="Arial" w:hAnsi="Arial" w:eastAsia="Arial" w:cs="Arial"/>
-                <w:i w:val="false"/>
-                <w:b w:val="false"/>
-                <w:u w:val="none"/>
-                <w:sz w:val="22"/>
-                <w:szCs w:val="22"/>
-                <w:color w:val="000000"/>
-              </w:rPr>
-              <w:t xml:space="preserve">ratio_measurement</w:t>
-            </w:r>
-          </w:p>
-        </w:tc>
-        <w:tc>
-          <w:tcPr>
-            <w:tcBorders>
-              <w:bottom w:val="single" w:sz="12" w:space="0" w:color="666666"/>
-              <w:top w:val="single" w:sz="12" w:space="0" w:color="666666"/>
-              <w:left w:val="none" w:sz="0" w:space="0" w:color="000000"/>
-              <w:right w:val="none" w:sz="0" w:space="0" w:color="000000"/>
-            </w:tcBorders>
-            <w:shd w:val="clear" w:color="auto" w:fill="FFFFFF"/>
-            <w:tcMar>
-              <w:top w:w="0" w:type="dxa"/>
-              <w:bottom w:w="0" w:type="dxa"/>
-              <w:left w:w="0" w:type="dxa"/>
-              <w:right w:w="0" w:type="dxa"/>
-            </w:tcMar>
-            <w:vAlign w:val="center"/>
-          </w:tcPr>
-          <w:p>
-            <w:pPr>
-              <w:pStyle w:val="Normal"/>
-              <w:jc w:val="left"/>
-              <w:pBdr>
-                <w:bottom w:val="none" w:sz="0" w:space="0" w:color="000000"/>
-                <w:top w:val="none" w:sz="0" w:space="0" w:color="000000"/>
-                <w:left w:val="none" w:sz="0" w:space="0" w:color="000000"/>
-                <w:right w:val="none" w:sz="0" w:space="0" w:color="000000"/>
-              </w:pBdr>
-              <w:spacing w:after="100" w:before="100" w:line="240"/>
-              <w:ind w:left="100" w:right="100" w:firstLine="0" w:firstLineChars="0"/>
-              <w:rPr>
-                <w:rFonts w:ascii="Arial" w:hAnsi="Arial" w:eastAsia="Arial" w:cs="Arial"/>
-                <w:i w:val="false"/>
-                <w:b w:val="false"/>
-                <w:u w:val="none"/>
-                <w:sz w:val="22"/>
-                <w:szCs w:val="22"/>
-                <w:color w:val="000000"/>
-              </w:rPr>
-            </w:pPr>
-            <w:r>
-              <w:rPr>
-                <w:rFonts w:ascii="Arial" w:hAnsi="Arial" w:eastAsia="Arial" w:cs="Arial"/>
-                <w:i w:val="false"/>
-                <w:b w:val="false"/>
-                <w:u w:val="none"/>
-                <w:sz w:val="22"/>
-                <w:szCs w:val="22"/>
-                <w:color w:val="000000"/>
-              </w:rPr>
-              <w:t xml:space="preserve">fr</w:t>
-            </w:r>
-          </w:p>
-        </w:tc>
-        <w:tc>
-          <w:tcPr>
-            <w:tcBorders>
-              <w:bottom w:val="single" w:sz="12" w:space="0" w:color="666666"/>
-              <w:top w:val="single" w:sz="12" w:space="0" w:color="666666"/>
-              <w:left w:val="none" w:sz="0" w:space="0" w:color="000000"/>
-              <w:right w:val="none" w:sz="0" w:space="0" w:color="000000"/>
-            </w:tcBorders>
-            <w:shd w:val="clear" w:color="auto" w:fill="FFFFFF"/>
-            <w:tcMar>
-              <w:top w:w="0" w:type="dxa"/>
-              <w:bottom w:w="0" w:type="dxa"/>
-              <w:left w:w="0" w:type="dxa"/>
-              <w:right w:w="0" w:type="dxa"/>
-            </w:tcMar>
-            <w:vAlign w:val="center"/>
-          </w:tcPr>
-          <w:p>
-            <w:pPr>
-              <w:pStyle w:val="Normal"/>
-              <w:jc w:val="left"/>
-              <w:pBdr>
-                <w:bottom w:val="none" w:sz="0" w:space="0" w:color="000000"/>
-                <w:top w:val="none" w:sz="0" w:space="0" w:color="000000"/>
-                <w:left w:val="none" w:sz="0" w:space="0" w:color="000000"/>
-                <w:right w:val="none" w:sz="0" w:space="0" w:color="000000"/>
-              </w:pBdr>
-              <w:spacing w:after="100" w:before="100" w:line="240"/>
-              <w:ind w:left="100" w:right="100" w:firstLine="0" w:firstLineChars="0"/>
-              <w:rPr>
-                <w:rFonts w:ascii="Arial" w:hAnsi="Arial" w:eastAsia="Arial" w:cs="Arial"/>
-                <w:i w:val="false"/>
-                <w:b w:val="false"/>
-                <w:u w:val="none"/>
-                <w:sz w:val="22"/>
-                <w:szCs w:val="22"/>
-                <w:color w:val="000000"/>
-              </w:rPr>
-            </w:pPr>
-            <w:r>
-              <w:rPr>
-                <w:rFonts w:ascii="Arial" w:hAnsi="Arial" w:eastAsia="Arial" w:cs="Arial"/>
-                <w:i w:val="false"/>
-                <w:b w:val="false"/>
-                <w:u w:val="none"/>
-                <w:sz w:val="22"/>
-                <w:szCs w:val="22"/>
-                <w:color w:val="000000"/>
-              </w:rPr>
-              <w:t xml:space="preserve">fmax</w:t>
-            </w:r>
-          </w:p>
-        </w:tc>
-        <w:tc>
-          <w:tcPr>
-            <w:tcBorders>
-              <w:bottom w:val="single" w:sz="12" w:space="0" w:color="666666"/>
-              <w:top w:val="single" w:sz="12" w:space="0" w:color="666666"/>
-              <w:left w:val="none" w:sz="0" w:space="0" w:color="000000"/>
-              <w:right w:val="none" w:sz="0" w:space="0" w:color="000000"/>
-            </w:tcBorders>
-            <w:shd w:val="clear" w:color="auto" w:fill="FFFFFF"/>
-            <w:tcMar>
-              <w:top w:w="0" w:type="dxa"/>
-              <w:bottom w:w="0" w:type="dxa"/>
-              <w:left w:w="0" w:type="dxa"/>
-              <w:right w:w="0" w:type="dxa"/>
-            </w:tcMar>
-            <w:vAlign w:val="center"/>
-          </w:tcPr>
-          <w:p>
-            <w:pPr>
-              <w:pStyle w:val="Normal"/>
-              <w:jc w:val="left"/>
-              <w:pBdr>
-                <w:bottom w:val="none" w:sz="0" w:space="0" w:color="000000"/>
-                <w:top w:val="none" w:sz="0" w:space="0" w:color="000000"/>
-                <w:left w:val="none" w:sz="0" w:space="0" w:color="000000"/>
-                <w:right w:val="none" w:sz="0" w:space="0" w:color="000000"/>
-              </w:pBdr>
-              <w:spacing w:after="100" w:before="100" w:line="240"/>
-              <w:ind w:left="100" w:right="100" w:firstLine="0" w:firstLineChars="0"/>
-              <w:rPr>
-                <w:rFonts w:ascii="Arial" w:hAnsi="Arial" w:eastAsia="Arial" w:cs="Arial"/>
-                <w:i w:val="false"/>
-                <w:b w:val="false"/>
-                <w:u w:val="none"/>
-                <w:sz w:val="22"/>
-                <w:szCs w:val="22"/>
-                <w:color w:val="000000"/>
-              </w:rPr>
-            </w:pPr>
-            <w:r>
-              <w:rPr>
-                <w:rFonts w:ascii="Arial" w:hAnsi="Arial" w:eastAsia="Arial" w:cs="Arial"/>
-                <w:i w:val="false"/>
-                <w:b w:val="false"/>
-                <w:u w:val="none"/>
-                <w:sz w:val="22"/>
-                <w:szCs w:val="22"/>
-                <w:color w:val="000000"/>
-              </w:rPr>
-              <w:t xml:space="preserve">mr</w:t>
-            </w:r>
-          </w:p>
-        </w:tc>
-        <w:tc>
-          <w:tcPr>
-            <w:tcBorders>
-              <w:bottom w:val="single" w:sz="12" w:space="0" w:color="666666"/>
-              <w:top w:val="single" w:sz="12" w:space="0" w:color="666666"/>
-              <w:left w:val="none" w:sz="0" w:space="0" w:color="000000"/>
-              <w:right w:val="none" w:sz="0" w:space="0" w:color="000000"/>
-            </w:tcBorders>
-            <w:shd w:val="clear" w:color="auto" w:fill="FFFFFF"/>
-            <w:tcMar>
-              <w:top w:w="0" w:type="dxa"/>
-              <w:bottom w:w="0" w:type="dxa"/>
-              <w:left w:w="0" w:type="dxa"/>
-              <w:right w:w="0" w:type="dxa"/>
-            </w:tcMar>
-            <w:vAlign w:val="center"/>
-          </w:tcPr>
-          <w:p>
-            <w:pPr>
-              <w:pStyle w:val="Normal"/>
-              <w:jc w:val="left"/>
-              <w:pBdr>
-                <w:bottom w:val="none" w:sz="0" w:space="0" w:color="000000"/>
-                <w:top w:val="none" w:sz="0" w:space="0" w:color="000000"/>
-                <w:left w:val="none" w:sz="0" w:space="0" w:color="000000"/>
-                <w:right w:val="none" w:sz="0" w:space="0" w:color="000000"/>
-              </w:pBdr>
-              <w:spacing w:after="100" w:before="100" w:line="240"/>
-              <w:ind w:left="100" w:right="100" w:firstLine="0" w:firstLineChars="0"/>
-              <w:rPr>
-                <w:rFonts w:ascii="Arial" w:hAnsi="Arial" w:eastAsia="Arial" w:cs="Arial"/>
-                <w:i w:val="false"/>
-                <w:b w:val="false"/>
-                <w:u w:val="none"/>
-                <w:sz w:val="22"/>
-                <w:szCs w:val="22"/>
-                <w:color w:val="000000"/>
-              </w:rPr>
-            </w:pPr>
-            <w:r>
-              <w:rPr>
-                <w:rFonts w:ascii="Arial" w:hAnsi="Arial" w:eastAsia="Arial" w:cs="Arial"/>
-                <w:i w:val="false"/>
-                <w:b w:val="false"/>
-                <w:u w:val="none"/>
-                <w:sz w:val="22"/>
-                <w:szCs w:val="22"/>
-                <w:color w:val="000000"/>
-              </w:rPr>
-              <w:t xml:space="preserve">mmax</w:t>
-            </w:r>
-          </w:p>
-        </w:tc>
-      </w:tr>
-      <w:tr>
-        <w:trPr>
-          <w:trHeight w:val="360" w:hRule="auto"/>
-        </w:trPr>
-        body1
-        <w:tc>
-          <w:tcPr>
-            <w:tcBorders>
-              <w:bottom w:val="none" w:sz="0" w:space="0" w:color="000000"/>
-              <w:top w:val="single" w:sz="12" w:space="0" w:color="666666"/>
-              <w:left w:val="none" w:sz="0" w:space="0" w:color="000000"/>
-              <w:right w:val="none" w:sz="0" w:space="0" w:color="000000"/>
-            </w:tcBorders>
-            <w:shd w:val="clear" w:color="auto" w:fill="FFFFFF"/>
-            <w:tcMar>
-              <w:top w:w="0" w:type="dxa"/>
-              <w:bottom w:w="0" w:type="dxa"/>
-              <w:left w:w="0" w:type="dxa"/>
-              <w:right w:w="0" w:type="dxa"/>
-            </w:tcMar>
-            <w:vAlign w:val="center"/>
-          </w:tcPr>
-          <w:p>
-            <w:pPr>
-              <w:pStyle w:val="Normal"/>
-              <w:jc w:val="left"/>
-              <w:pBdr>
-                <w:bottom w:val="none" w:sz="0" w:space="0" w:color="000000"/>
-                <w:top w:val="none" w:sz="0" w:space="0" w:color="000000"/>
-                <w:left w:val="none" w:sz="0" w:space="0" w:color="000000"/>
-                <w:right w:val="none" w:sz="0" w:space="0" w:color="000000"/>
-              </w:pBdr>
-              <w:spacing w:after="100" w:before="100" w:line="240"/>
-              <w:ind w:left="100" w:right="100" w:firstLine="0" w:firstLineChars="0"/>
-              <w:rPr>
-                <w:rFonts w:ascii="Arial" w:hAnsi="Arial" w:eastAsia="Arial" w:cs="Arial"/>
-                <w:i w:val="false"/>
-                <w:b w:val="false"/>
-                <w:u w:val="none"/>
-                <w:sz w:val="22"/>
-                <w:szCs w:val="22"/>
-                <w:color w:val="000000"/>
-              </w:rPr>
-            </w:pPr>
-            <w:r>
-              <w:rPr>
-                <w:rFonts w:ascii="Arial" w:hAnsi="Arial" w:eastAsia="Arial" w:cs="Arial"/>
-                <w:i w:val="false"/>
-                <w:b w:val="false"/>
-                <w:u w:val="none"/>
-                <w:sz w:val="22"/>
-                <w:szCs w:val="22"/>
-                <w:color w:val="000000"/>
-              </w:rPr>
-              <w:t xml:space="preserve">HD</w:t>
-            </w:r>
-          </w:p>
-        </w:tc>
-        <w:tc>
-          <w:tcPr>
-            <w:tcBorders>
-              <w:bottom w:val="none" w:sz="0" w:space="0" w:color="000000"/>
-              <w:top w:val="single" w:sz="12" w:space="0" w:color="666666"/>
-              <w:left w:val="none" w:sz="0" w:space="0" w:color="000000"/>
-              <w:right w:val="none" w:sz="0" w:space="0" w:color="000000"/>
-            </w:tcBorders>
-            <w:shd w:val="clear" w:color="auto" w:fill="FFFFFF"/>
-            <w:tcMar>
-              <w:top w:w="0" w:type="dxa"/>
-              <w:bottom w:w="0" w:type="dxa"/>
-              <w:left w:w="0" w:type="dxa"/>
-              <w:right w:w="0" w:type="dxa"/>
-            </w:tcMar>
-            <w:vAlign w:val="center"/>
-          </w:tcPr>
-          <w:p>
-            <w:pPr>
-              <w:pStyle w:val="Normal"/>
-              <w:jc w:val="left"/>
-              <w:pBdr>
-                <w:bottom w:val="none" w:sz="0" w:space="0" w:color="000000"/>
-                <w:top w:val="none" w:sz="0" w:space="0" w:color="000000"/>
-                <w:left w:val="none" w:sz="0" w:space="0" w:color="000000"/>
-                <w:right w:val="none" w:sz="0" w:space="0" w:color="000000"/>
-              </w:pBdr>
-              <w:spacing w:after="100" w:before="100" w:line="240"/>
-              <w:ind w:left="100" w:right="100" w:firstLine="0" w:firstLineChars="0"/>
-              <w:rPr>
-                <w:rFonts w:ascii="Arial" w:hAnsi="Arial" w:eastAsia="Arial" w:cs="Arial"/>
-                <w:i w:val="false"/>
-                <w:b w:val="false"/>
-                <w:u w:val="none"/>
-                <w:sz w:val="22"/>
-                <w:szCs w:val="22"/>
-                <w:color w:val="000000"/>
-              </w:rPr>
-            </w:pPr>
-            <w:r>
-              <w:rPr>
-                <w:rFonts w:ascii="Arial" w:hAnsi="Arial" w:eastAsia="Arial" w:cs="Arial"/>
-                <w:i w:val="false"/>
-                <w:b w:val="false"/>
-                <w:u w:val="none"/>
-                <w:sz w:val="22"/>
-                <w:szCs w:val="22"/>
-                <w:color w:val="000000"/>
-              </w:rPr>
-              <w:t xml:space="preserve">1.28 (0.66 - 2.4)</w:t>
-            </w:r>
-          </w:p>
-        </w:tc>
-        <w:tc>
-          <w:tcPr>
-            <w:tcBorders>
-              <w:bottom w:val="none" w:sz="0" w:space="0" w:color="000000"/>
-              <w:top w:val="single" w:sz="12" w:space="0" w:color="666666"/>
-              <w:left w:val="none" w:sz="0" w:space="0" w:color="000000"/>
-              <w:right w:val="none" w:sz="0" w:space="0" w:color="000000"/>
-            </w:tcBorders>
-            <w:shd w:val="clear" w:color="auto" w:fill="FFFFFF"/>
-            <w:tcMar>
-              <w:top w:w="0" w:type="dxa"/>
-              <w:bottom w:w="0" w:type="dxa"/>
-              <w:left w:w="0" w:type="dxa"/>
-              <w:right w:w="0" w:type="dxa"/>
-            </w:tcMar>
-            <w:vAlign w:val="center"/>
-          </w:tcPr>
-          <w:p>
-            <w:pPr>
-              <w:pStyle w:val="Normal"/>
-              <w:jc w:val="left"/>
-              <w:pBdr>
-                <w:bottom w:val="none" w:sz="0" w:space="0" w:color="000000"/>
-                <w:top w:val="none" w:sz="0" w:space="0" w:color="000000"/>
-                <w:left w:val="none" w:sz="0" w:space="0" w:color="000000"/>
-                <w:right w:val="none" w:sz="0" w:space="0" w:color="000000"/>
-              </w:pBdr>
-              <w:spacing w:after="100" w:before="100" w:line="240"/>
-              <w:ind w:left="100" w:right="100" w:firstLine="0" w:firstLineChars="0"/>
-              <w:rPr>
-                <w:rFonts w:ascii="Arial" w:hAnsi="Arial" w:eastAsia="Arial" w:cs="Arial"/>
-                <w:i w:val="false"/>
-                <w:b w:val="false"/>
-                <w:u w:val="none"/>
-                <w:sz w:val="22"/>
-                <w:szCs w:val="22"/>
-                <w:color w:val="000000"/>
-              </w:rPr>
-            </w:pPr>
-            <w:r>
-              <w:rPr>
-                <w:rFonts w:ascii="Arial" w:hAnsi="Arial" w:eastAsia="Arial" w:cs="Arial"/>
-                <w:i w:val="false"/>
-                <w:b w:val="false"/>
-                <w:u w:val="none"/>
-                <w:sz w:val="22"/>
-                <w:szCs w:val="22"/>
-                <w:color w:val="000000"/>
-              </w:rPr>
-              <w:t xml:space="preserve">0.65 (0.64 - 0.65)</w:t>
-            </w:r>
-          </w:p>
-        </w:tc>
-        <w:tc>
-          <w:tcPr>
-            <w:tcBorders>
-              <w:bottom w:val="none" w:sz="0" w:space="0" w:color="000000"/>
-              <w:top w:val="single" w:sz="12" w:space="0" w:color="666666"/>
-              <w:left w:val="none" w:sz="0" w:space="0" w:color="000000"/>
-              <w:right w:val="none" w:sz="0" w:space="0" w:color="000000"/>
-            </w:tcBorders>
-            <w:shd w:val="clear" w:color="auto" w:fill="FFFFFF"/>
-            <w:tcMar>
-              <w:top w:w="0" w:type="dxa"/>
-              <w:bottom w:w="0" w:type="dxa"/>
-              <w:left w:w="0" w:type="dxa"/>
-              <w:right w:w="0" w:type="dxa"/>
-            </w:tcMar>
-            <w:vAlign w:val="center"/>
-          </w:tcPr>
-          <w:p>
-            <w:pPr>
-              <w:pStyle w:val="Normal"/>
-              <w:jc w:val="left"/>
-              <w:pBdr>
-                <w:bottom w:val="none" w:sz="0" w:space="0" w:color="000000"/>
-                <w:top w:val="none" w:sz="0" w:space="0" w:color="000000"/>
-                <w:left w:val="none" w:sz="0" w:space="0" w:color="000000"/>
-                <w:right w:val="none" w:sz="0" w:space="0" w:color="000000"/>
-              </w:pBdr>
-              <w:spacing w:after="100" w:before="100" w:line="240"/>
-              <w:ind w:left="100" w:right="100" w:firstLine="0" w:firstLineChars="0"/>
-              <w:rPr>
-                <w:rFonts w:ascii="Arial" w:hAnsi="Arial" w:eastAsia="Arial" w:cs="Arial"/>
-                <w:i w:val="false"/>
-                <w:b w:val="false"/>
-                <w:u w:val="none"/>
-                <w:sz w:val="22"/>
-                <w:szCs w:val="22"/>
-                <w:color w:val="000000"/>
-              </w:rPr>
-            </w:pPr>
-            <w:r>
-              <w:rPr>
-                <w:rFonts w:ascii="Arial" w:hAnsi="Arial" w:eastAsia="Arial" w:cs="Arial"/>
-                <w:i w:val="false"/>
-                <w:b w:val="false"/>
-                <w:u w:val="none"/>
-                <w:sz w:val="22"/>
-                <w:szCs w:val="22"/>
-                <w:color w:val="000000"/>
-              </w:rPr>
-              <w:t xml:space="preserve">0.17 (0.05 - 0.42)</w:t>
-            </w:r>
-          </w:p>
-        </w:tc>
-        <w:tc>
-          <w:tcPr>
-            <w:tcBorders>
-              <w:bottom w:val="none" w:sz="0" w:space="0" w:color="000000"/>
-              <w:top w:val="single" w:sz="12" w:space="0" w:color="666666"/>
-              <w:left w:val="none" w:sz="0" w:space="0" w:color="000000"/>
-              <w:right w:val="none" w:sz="0" w:space="0" w:color="000000"/>
-            </w:tcBorders>
-            <w:shd w:val="clear" w:color="auto" w:fill="FFFFFF"/>
-            <w:tcMar>
-              <w:top w:w="0" w:type="dxa"/>
-              <w:bottom w:w="0" w:type="dxa"/>
-              <w:left w:w="0" w:type="dxa"/>
-              <w:right w:w="0" w:type="dxa"/>
-            </w:tcMar>
-            <w:vAlign w:val="center"/>
-          </w:tcPr>
-          <w:p>
-            <w:pPr>
-              <w:pStyle w:val="Normal"/>
-              <w:jc w:val="left"/>
-              <w:pBdr>
-                <w:bottom w:val="none" w:sz="0" w:space="0" w:color="000000"/>
-                <w:top w:val="none" w:sz="0" w:space="0" w:color="000000"/>
-                <w:left w:val="none" w:sz="0" w:space="0" w:color="000000"/>
-                <w:right w:val="none" w:sz="0" w:space="0" w:color="000000"/>
-              </w:pBdr>
-              <w:spacing w:after="100" w:before="100" w:line="240"/>
-              <w:ind w:left="100" w:right="100" w:firstLine="0" w:firstLineChars="0"/>
-              <w:rPr>
-                <w:rFonts w:ascii="Arial" w:hAnsi="Arial" w:eastAsia="Arial" w:cs="Arial"/>
-                <w:i w:val="false"/>
-                <w:b w:val="false"/>
-                <w:u w:val="none"/>
-                <w:sz w:val="22"/>
-                <w:szCs w:val="22"/>
-                <w:color w:val="000000"/>
-              </w:rPr>
-            </w:pPr>
-            <w:r>
-              <w:rPr>
-                <w:rFonts w:ascii="Arial" w:hAnsi="Arial" w:eastAsia="Arial" w:cs="Arial"/>
-                <w:i w:val="false"/>
-                <w:b w:val="false"/>
-                <w:u w:val="none"/>
-                <w:sz w:val="22"/>
-                <w:szCs w:val="22"/>
-                <w:color w:val="000000"/>
-              </w:rPr>
-              <w:t xml:space="preserve">0.36 (0.22 - 0.76)</w:t>
-            </w:r>
-          </w:p>
-        </w:tc>
-      </w:tr>
-      <w:tr>
-        <w:trPr>
-          <w:trHeight w:val="360" w:hRule="auto"/>
-        </w:trPr>
-        body2
-        <w:tc>
-          <w:tcPr>
-            <w:tcBorders>
-              <w:bottom w:val="single" w:sz="12" w:space="0" w:color="666666"/>
-              <w:top w:val="none" w:sz="0" w:space="0" w:color="000000"/>
-              <w:left w:val="none" w:sz="0" w:space="0" w:color="000000"/>
-              <w:right w:val="none" w:sz="0" w:space="0" w:color="000000"/>
-            </w:tcBorders>
-            <w:shd w:val="clear" w:color="auto" w:fill="FFFFFF"/>
-            <w:tcMar>
-              <w:top w:w="0" w:type="dxa"/>
-              <w:bottom w:w="0" w:type="dxa"/>
-              <w:left w:w="0" w:type="dxa"/>
-              <w:right w:w="0" w:type="dxa"/>
-            </w:tcMar>
-            <w:vAlign w:val="center"/>
-          </w:tcPr>
-          <w:p>
-            <w:pPr>
-              <w:pStyle w:val="Normal"/>
-              <w:jc w:val="left"/>
-              <w:pBdr>
-                <w:bottom w:val="none" w:sz="0" w:space="0" w:color="000000"/>
-                <w:top w:val="none" w:sz="0" w:space="0" w:color="000000"/>
-                <w:left w:val="none" w:sz="0" w:space="0" w:color="000000"/>
-                <w:right w:val="none" w:sz="0" w:space="0" w:color="000000"/>
-              </w:pBdr>
-              <w:spacing w:after="100" w:before="100" w:line="240"/>
-              <w:ind w:left="100" w:right="100" w:firstLine="0" w:firstLineChars="0"/>
-              <w:rPr>
-                <w:rFonts w:ascii="Arial" w:hAnsi="Arial" w:eastAsia="Arial" w:cs="Arial"/>
-                <w:i w:val="false"/>
-                <w:b w:val="false"/>
-                <w:u w:val="none"/>
-                <w:sz w:val="22"/>
-                <w:szCs w:val="22"/>
-                <w:color w:val="000000"/>
-              </w:rPr>
-            </w:pPr>
-            <w:r>
-              <w:rPr>
-                <w:rFonts w:ascii="Arial" w:hAnsi="Arial" w:eastAsia="Arial" w:cs="Arial"/>
-                <w:i w:val="false"/>
-                <w:b w:val="false"/>
-                <w:u w:val="none"/>
-                <w:sz w:val="22"/>
-                <w:szCs w:val="22"/>
-                <w:color w:val="000000"/>
-              </w:rPr>
-              <w:t xml:space="preserve">HF</w:t>
-            </w:r>
-          </w:p>
-        </w:tc>
-        <w:tc>
-          <w:tcPr>
-            <w:tcBorders>
-              <w:bottom w:val="single" w:sz="12" w:space="0" w:color="666666"/>
-              <w:top w:val="none" w:sz="0" w:space="0" w:color="000000"/>
-              <w:left w:val="none" w:sz="0" w:space="0" w:color="000000"/>
-              <w:right w:val="none" w:sz="0" w:space="0" w:color="000000"/>
-            </w:tcBorders>
-            <w:shd w:val="clear" w:color="auto" w:fill="FFFFFF"/>
-            <w:tcMar>
-              <w:top w:w="0" w:type="dxa"/>
-              <w:bottom w:w="0" w:type="dxa"/>
-              <w:left w:w="0" w:type="dxa"/>
-              <w:right w:w="0" w:type="dxa"/>
-            </w:tcMar>
-            <w:vAlign w:val="center"/>
-          </w:tcPr>
-          <w:p>
-            <w:pPr>
-              <w:pStyle w:val="Normal"/>
-              <w:jc w:val="left"/>
-              <w:pBdr>
-                <w:bottom w:val="none" w:sz="0" w:space="0" w:color="000000"/>
-                <w:top w:val="none" w:sz="0" w:space="0" w:color="000000"/>
-                <w:left w:val="none" w:sz="0" w:space="0" w:color="000000"/>
-                <w:right w:val="none" w:sz="0" w:space="0" w:color="000000"/>
-              </w:pBdr>
-              <w:spacing w:after="100" w:before="100" w:line="240"/>
-              <w:ind w:left="100" w:right="100" w:firstLine="0" w:firstLineChars="0"/>
-              <w:rPr>
-                <w:rFonts w:ascii="Arial" w:hAnsi="Arial" w:eastAsia="Arial" w:cs="Arial"/>
-                <w:i w:val="false"/>
-                <w:b w:val="false"/>
-                <w:u w:val="none"/>
-                <w:sz w:val="22"/>
-                <w:szCs w:val="22"/>
-                <w:color w:val="000000"/>
-              </w:rPr>
-            </w:pPr>
-            <w:r>
-              <w:rPr>
-                <w:rFonts w:ascii="Arial" w:hAnsi="Arial" w:eastAsia="Arial" w:cs="Arial"/>
-                <w:i w:val="false"/>
-                <w:b w:val="false"/>
-                <w:u w:val="none"/>
-                <w:sz w:val="22"/>
-                <w:szCs w:val="22"/>
-                <w:color w:val="000000"/>
-              </w:rPr>
-              <w:t xml:space="preserve">0.71 (0.48 - 1.11)</w:t>
-            </w:r>
-          </w:p>
-        </w:tc>
-        <w:tc>
-          <w:tcPr>
-            <w:tcBorders>
-              <w:bottom w:val="single" w:sz="12" w:space="0" w:color="666666"/>
-              <w:top w:val="none" w:sz="0" w:space="0" w:color="000000"/>
-              <w:left w:val="none" w:sz="0" w:space="0" w:color="000000"/>
-              <w:right w:val="none" w:sz="0" w:space="0" w:color="000000"/>
-            </w:tcBorders>
-            <w:shd w:val="clear" w:color="auto" w:fill="FFFFFF"/>
-            <w:tcMar>
-              <w:top w:w="0" w:type="dxa"/>
-              <w:bottom w:w="0" w:type="dxa"/>
-              <w:left w:w="0" w:type="dxa"/>
-              <w:right w:w="0" w:type="dxa"/>
-            </w:tcMar>
-            <w:vAlign w:val="center"/>
-          </w:tcPr>
-          <w:p>
-            <w:pPr>
-              <w:pStyle w:val="Normal"/>
-              <w:jc w:val="left"/>
-              <w:pBdr>
-                <w:bottom w:val="none" w:sz="0" w:space="0" w:color="000000"/>
-                <w:top w:val="none" w:sz="0" w:space="0" w:color="000000"/>
-                <w:left w:val="none" w:sz="0" w:space="0" w:color="000000"/>
-                <w:right w:val="none" w:sz="0" w:space="0" w:color="000000"/>
-              </w:pBdr>
-              <w:spacing w:after="100" w:before="100" w:line="240"/>
-              <w:ind w:left="100" w:right="100" w:firstLine="0" w:firstLineChars="0"/>
-              <w:rPr>
-                <w:rFonts w:ascii="Arial" w:hAnsi="Arial" w:eastAsia="Arial" w:cs="Arial"/>
-                <w:i w:val="false"/>
-                <w:b w:val="false"/>
-                <w:u w:val="none"/>
-                <w:sz w:val="22"/>
-                <w:szCs w:val="22"/>
-                <w:color w:val="000000"/>
-              </w:rPr>
-            </w:pPr>
-            <w:r>
-              <w:rPr>
-                <w:rFonts w:ascii="Arial" w:hAnsi="Arial" w:eastAsia="Arial" w:cs="Arial"/>
-                <w:i w:val="false"/>
-                <w:b w:val="false"/>
-                <w:u w:val="none"/>
-                <w:sz w:val="22"/>
-                <w:szCs w:val="22"/>
-                <w:color w:val="000000"/>
-              </w:rPr>
-              <w:t xml:space="preserve">0.3 (0.3 - 0.3)</w:t>
-            </w:r>
-          </w:p>
-        </w:tc>
-        <w:tc>
-          <w:tcPr>
-            <w:tcBorders>
-              <w:bottom w:val="single" w:sz="12" w:space="0" w:color="666666"/>
-              <w:top w:val="none" w:sz="0" w:space="0" w:color="000000"/>
-              <w:left w:val="none" w:sz="0" w:space="0" w:color="000000"/>
-              <w:right w:val="none" w:sz="0" w:space="0" w:color="000000"/>
-            </w:tcBorders>
-            <w:shd w:val="clear" w:color="auto" w:fill="FFFFFF"/>
-            <w:tcMar>
-              <w:top w:w="0" w:type="dxa"/>
-              <w:bottom w:w="0" w:type="dxa"/>
-              <w:left w:w="0" w:type="dxa"/>
-              <w:right w:w="0" w:type="dxa"/>
-            </w:tcMar>
-            <w:vAlign w:val="center"/>
-          </w:tcPr>
-          <w:p>
-            <w:pPr>
-              <w:pStyle w:val="Normal"/>
-              <w:jc w:val="left"/>
-              <w:pBdr>
-                <w:bottom w:val="none" w:sz="0" w:space="0" w:color="000000"/>
-                <w:top w:val="none" w:sz="0" w:space="0" w:color="000000"/>
-                <w:left w:val="none" w:sz="0" w:space="0" w:color="000000"/>
-                <w:right w:val="none" w:sz="0" w:space="0" w:color="000000"/>
-              </w:pBdr>
-              <w:spacing w:after="100" w:before="100" w:line="240"/>
-              <w:ind w:left="100" w:right="100" w:firstLine="0" w:firstLineChars="0"/>
-              <w:rPr>
-                <w:rFonts w:ascii="Arial" w:hAnsi="Arial" w:eastAsia="Arial" w:cs="Arial"/>
-                <w:i w:val="false"/>
-                <w:b w:val="false"/>
-                <w:u w:val="none"/>
-                <w:sz w:val="22"/>
-                <w:szCs w:val="22"/>
-                <w:color w:val="000000"/>
-              </w:rPr>
-            </w:pPr>
-            <w:r>
-              <w:rPr>
-                <w:rFonts w:ascii="Arial" w:hAnsi="Arial" w:eastAsia="Arial" w:cs="Arial"/>
-                <w:i w:val="false"/>
-                <w:b w:val="false"/>
-                <w:u w:val="none"/>
-                <w:sz w:val="22"/>
-                <w:szCs w:val="22"/>
-                <w:color w:val="000000"/>
-              </w:rPr>
-              <w:t xml:space="preserve">0.07 (0.02 - 0.15)</w:t>
-            </w:r>
-          </w:p>
-        </w:tc>
-        <w:tc>
-          <w:tcPr>
-            <w:tcBorders>
-              <w:bottom w:val="single" w:sz="12" w:space="0" w:color="666666"/>
-              <w:top w:val="none" w:sz="0" w:space="0" w:color="000000"/>
-              <w:left w:val="none" w:sz="0" w:space="0" w:color="000000"/>
-              <w:right w:val="none" w:sz="0" w:space="0" w:color="000000"/>
-            </w:tcBorders>
-            <w:shd w:val="clear" w:color="auto" w:fill="FFFFFF"/>
-            <w:tcMar>
-              <w:top w:w="0" w:type="dxa"/>
-              <w:bottom w:w="0" w:type="dxa"/>
-              <w:left w:w="0" w:type="dxa"/>
-              <w:right w:w="0" w:type="dxa"/>
-            </w:tcMar>
-            <w:vAlign w:val="center"/>
-          </w:tcPr>
-          <w:p>
-            <w:pPr>
-              <w:pStyle w:val="Normal"/>
-              <w:jc w:val="left"/>
-              <w:pBdr>
-                <w:bottom w:val="none" w:sz="0" w:space="0" w:color="000000"/>
-                <w:top w:val="none" w:sz="0" w:space="0" w:color="000000"/>
-                <w:left w:val="none" w:sz="0" w:space="0" w:color="000000"/>
-                <w:right w:val="none" w:sz="0" w:space="0" w:color="000000"/>
-              </w:pBdr>
-              <w:spacing w:after="100" w:before="100" w:line="240"/>
-              <w:ind w:left="100" w:right="100" w:firstLine="0" w:firstLineChars="0"/>
-              <w:rPr>
-                <w:rFonts w:ascii="Arial" w:hAnsi="Arial" w:eastAsia="Arial" w:cs="Arial"/>
-                <w:i w:val="false"/>
-                <w:b w:val="false"/>
-                <w:u w:val="none"/>
-                <w:sz w:val="22"/>
-                <w:szCs w:val="22"/>
-                <w:color w:val="000000"/>
-              </w:rPr>
-            </w:pPr>
-            <w:r>
-              <w:rPr>
-                <w:rFonts w:ascii="Arial" w:hAnsi="Arial" w:eastAsia="Arial" w:cs="Arial"/>
-                <w:i w:val="false"/>
-                <w:b w:val="false"/>
-                <w:u w:val="none"/>
-                <w:sz w:val="22"/>
-                <w:szCs w:val="22"/>
-                <w:color w:val="000000"/>
-              </w:rPr>
-              <w:t xml:space="preserve">0.8 (0.48 - 1.73)</w:t>
-            </w:r>
-          </w:p>
-        </w:tc>
-      </w:tr>
-    </w:tbl>
     <w:sectPr>
       <w:type w:val="continuous"/>
       <w:pgSz w:w="11900" w:h="16840"/>

</xml_diff>

<commit_message>
finished fixing my stupid algorithm made it so that mr must be over 0 and this fixed flipped curves
</commit_message>
<xml_diff>
--- a/Figures/bootstra_parameter_table.docx
+++ b/Figures/bootstra_parameter_table.docx
@@ -2,6 +2,834 @@
 <file path=word/document.xml><?xml version="1.0" encoding="utf-8"?>
 <w:document xmlns:wpc="http://schemas.microsoft.com/office/word/2010/wordprocessingCanvas" xmlns:cx="http://schemas.microsoft.com/office/drawing/2014/chartex" xmlns:cx1="http://schemas.microsoft.com/office/drawing/2015/9/8/chartex" xmlns:cx2="http://schemas.microsoft.com/office/drawing/2015/10/21/chartex" xmlns:cx3="http://schemas.microsoft.com/office/drawing/2016/5/9/chartex" xmlns:cx4="http://schemas.microsoft.com/office/drawing/2016/5/10/chartex" xmlns:cx5="http://schemas.microsoft.com/office/drawing/2016/5/11/chartex" xmlns:cx6="http://schemas.microsoft.com/office/drawing/2016/5/12/chartex" xmlns:cx7="http://schemas.microsoft.com/office/drawing/2016/5/13/chartex" xmlns:cx8="http://schemas.microsoft.com/office/drawing/2016/5/14/chartex" xmlns:mc="http://schemas.openxmlformats.org/markup-compatibility/2006" xmlns:aink="http://schemas.microsoft.com/office/drawing/2016/ink" xmlns:am3d="http://schemas.microsoft.com/office/drawing/2017/model3d" xmlns:o="urn:schemas-microsoft-com:office:office" xmlns:r="http://schemas.openxmlformats.org/officeDocument/2006/relationships" xmlns:m="http://schemas.openxmlformats.org/officeDocument/2006/math" xmlns:v="urn:schemas-microsoft-com:vml" xmlns:wp14="http://schemas.microsoft.com/office/word/2010/wordprocessingDrawing" xmlns:wp="http://schemas.openxmlformats.org/drawingml/2006/wordprocessingDrawing" xmlns:w10="urn:schemas-microsoft-com:office:word" xmlns:w="http://schemas.openxmlformats.org/wordprocessingml/2006/main" xmlns:w14="http://schemas.microsoft.com/office/word/2010/wordml" xmlns:w15="http://schemas.microsoft.com/office/word/2012/wordml" xmlns:w16cex="http://schemas.microsoft.com/office/word/2018/wordml/cex" xmlns:w16cid="http://schemas.microsoft.com/office/word/2016/wordml/cid" xmlns:w16="http://schemas.microsoft.com/office/word/2018/wordml" xmlns:w16se="http://schemas.microsoft.com/office/word/2015/wordml/symex" xmlns:wpg="http://schemas.microsoft.com/office/word/2010/wordprocessingGroup" xmlns:wpi="http://schemas.microsoft.com/office/word/2010/wordprocessingInk" xmlns:wne="http://schemas.microsoft.com/office/word/2006/wordml" xmlns:wps="http://schemas.microsoft.com/office/word/2010/wordprocessingShape" mc:Ignorable="w14 w15 w16se w16cid w16 w16cex wp14">
   <w:body>
+    <w:tbl xmlns:a="http://schemas.openxmlformats.org/drawingml/2006/main" xmlns:pic="http://schemas.openxmlformats.org/drawingml/2006/picture">
+      <w:tblPr>
+        <w:tblLayout w:type="fixed"/>
+        <w:jc w:val="center"/>
+        <w:tblLook w:firstRow="1" w:lastRow="0" w:firstColumn="0" w:lastColumn="0" w:noHBand="0" w:noVBand="1"/>
+      </w:tblPr>
+      <w:tblGrid>
+        <w:gridCol w:w="1080"/>
+        <w:gridCol w:w="1080"/>
+        <w:gridCol w:w="1080"/>
+        <w:gridCol w:w="1080"/>
+        <w:gridCol w:w="1080"/>
+      </w:tblGrid>
+      <w:tr>
+        <w:trPr>
+          <w:trHeight w:val="360" w:hRule="auto"/>
+          <w:tblHeader/>
+        </w:trPr>
+        header1
+        <w:tc>
+          <w:tcPr>
+            <w:tcBorders>
+              <w:bottom w:val="single" w:sz="12" w:space="0" w:color="666666"/>
+              <w:top w:val="single" w:sz="12" w:space="0" w:color="666666"/>
+              <w:left w:val="none" w:sz="0" w:space="0" w:color="000000"/>
+              <w:right w:val="none" w:sz="0" w:space="0" w:color="000000"/>
+            </w:tcBorders>
+            <w:shd w:val="clear" w:color="auto" w:fill="FFFFFF"/>
+            <w:tcMar>
+              <w:top w:w="0" w:type="dxa"/>
+              <w:bottom w:w="0" w:type="dxa"/>
+              <w:left w:w="0" w:type="dxa"/>
+              <w:right w:w="0" w:type="dxa"/>
+            </w:tcMar>
+            <w:vAlign w:val="center"/>
+          </w:tcPr>
+          <w:p>
+            <w:pPr>
+              <w:pStyle w:val="Normal"/>
+              <w:jc w:val="left"/>
+              <w:pBdr>
+                <w:bottom w:val="none" w:sz="0" w:space="0" w:color="000000"/>
+                <w:top w:val="none" w:sz="0" w:space="0" w:color="000000"/>
+                <w:left w:val="none" w:sz="0" w:space="0" w:color="000000"/>
+                <w:right w:val="none" w:sz="0" w:space="0" w:color="000000"/>
+              </w:pBdr>
+              <w:spacing w:after="100" w:before="100" w:line="240"/>
+              <w:ind w:left="100" w:right="100" w:firstLine="0" w:firstLineChars="0"/>
+              <w:rPr>
+                <w:rFonts w:ascii="Helvetica" w:hAnsi="Helvetica" w:eastAsia="Helvetica" w:cs="Helvetica"/>
+                <w:i w:val="false"/>
+                <w:b w:val="false"/>
+                <w:u w:val="none"/>
+                <w:sz w:val="22"/>
+                <w:szCs w:val="22"/>
+                <w:color w:val="000000"/>
+              </w:rPr>
+            </w:pPr>
+            <w:r>
+              <w:rPr>
+                <w:rFonts w:ascii="Helvetica" w:hAnsi="Helvetica" w:eastAsia="Helvetica" w:cs="Helvetica"/>
+                <w:i w:val="false"/>
+                <w:b w:val="false"/>
+                <w:u w:val="none"/>
+                <w:sz w:val="22"/>
+                <w:szCs w:val="22"/>
+                <w:color w:val="000000"/>
+              </w:rPr>
+              <w:t xml:space="preserve">ratio_measurement</w:t>
+            </w:r>
+          </w:p>
+        </w:tc>
+        <w:tc>
+          <w:tcPr>
+            <w:tcBorders>
+              <w:bottom w:val="single" w:sz="12" w:space="0" w:color="666666"/>
+              <w:top w:val="single" w:sz="12" w:space="0" w:color="666666"/>
+              <w:left w:val="none" w:sz="0" w:space="0" w:color="000000"/>
+              <w:right w:val="none" w:sz="0" w:space="0" w:color="000000"/>
+            </w:tcBorders>
+            <w:shd w:val="clear" w:color="auto" w:fill="FFFFFF"/>
+            <w:tcMar>
+              <w:top w:w="0" w:type="dxa"/>
+              <w:bottom w:w="0" w:type="dxa"/>
+              <w:left w:w="0" w:type="dxa"/>
+              <w:right w:w="0" w:type="dxa"/>
+            </w:tcMar>
+            <w:vAlign w:val="center"/>
+          </w:tcPr>
+          <w:p>
+            <w:pPr>
+              <w:pStyle w:val="Normal"/>
+              <w:jc w:val="left"/>
+              <w:pBdr>
+                <w:bottom w:val="none" w:sz="0" w:space="0" w:color="000000"/>
+                <w:top w:val="none" w:sz="0" w:space="0" w:color="000000"/>
+                <w:left w:val="none" w:sz="0" w:space="0" w:color="000000"/>
+                <w:right w:val="none" w:sz="0" w:space="0" w:color="000000"/>
+              </w:pBdr>
+              <w:spacing w:after="100" w:before="100" w:line="240"/>
+              <w:ind w:left="100" w:right="100" w:firstLine="0" w:firstLineChars="0"/>
+              <w:rPr>
+                <w:rFonts w:ascii="Helvetica" w:hAnsi="Helvetica" w:eastAsia="Helvetica" w:cs="Helvetica"/>
+                <w:i w:val="false"/>
+                <w:b w:val="false"/>
+                <w:u w:val="none"/>
+                <w:sz w:val="22"/>
+                <w:szCs w:val="22"/>
+                <w:color w:val="000000"/>
+              </w:rPr>
+            </w:pPr>
+            <w:r>
+              <w:rPr>
+                <w:rFonts w:ascii="Helvetica" w:hAnsi="Helvetica" w:eastAsia="Helvetica" w:cs="Helvetica"/>
+                <w:i w:val="false"/>
+                <w:b w:val="false"/>
+                <w:u w:val="none"/>
+                <w:sz w:val="22"/>
+                <w:szCs w:val="22"/>
+                <w:color w:val="000000"/>
+              </w:rPr>
+              <w:t xml:space="preserve">fr</w:t>
+            </w:r>
+          </w:p>
+        </w:tc>
+        <w:tc>
+          <w:tcPr>
+            <w:tcBorders>
+              <w:bottom w:val="single" w:sz="12" w:space="0" w:color="666666"/>
+              <w:top w:val="single" w:sz="12" w:space="0" w:color="666666"/>
+              <w:left w:val="none" w:sz="0" w:space="0" w:color="000000"/>
+              <w:right w:val="none" w:sz="0" w:space="0" w:color="000000"/>
+            </w:tcBorders>
+            <w:shd w:val="clear" w:color="auto" w:fill="FFFFFF"/>
+            <w:tcMar>
+              <w:top w:w="0" w:type="dxa"/>
+              <w:bottom w:w="0" w:type="dxa"/>
+              <w:left w:w="0" w:type="dxa"/>
+              <w:right w:w="0" w:type="dxa"/>
+            </w:tcMar>
+            <w:vAlign w:val="center"/>
+          </w:tcPr>
+          <w:p>
+            <w:pPr>
+              <w:pStyle w:val="Normal"/>
+              <w:jc w:val="left"/>
+              <w:pBdr>
+                <w:bottom w:val="none" w:sz="0" w:space="0" w:color="000000"/>
+                <w:top w:val="none" w:sz="0" w:space="0" w:color="000000"/>
+                <w:left w:val="none" w:sz="0" w:space="0" w:color="000000"/>
+                <w:right w:val="none" w:sz="0" w:space="0" w:color="000000"/>
+              </w:pBdr>
+              <w:spacing w:after="100" w:before="100" w:line="240"/>
+              <w:ind w:left="100" w:right="100" w:firstLine="0" w:firstLineChars="0"/>
+              <w:rPr>
+                <w:rFonts w:ascii="Helvetica" w:hAnsi="Helvetica" w:eastAsia="Helvetica" w:cs="Helvetica"/>
+                <w:i w:val="false"/>
+                <w:b w:val="false"/>
+                <w:u w:val="none"/>
+                <w:sz w:val="22"/>
+                <w:szCs w:val="22"/>
+                <w:color w:val="000000"/>
+              </w:rPr>
+            </w:pPr>
+            <w:r>
+              <w:rPr>
+                <w:rFonts w:ascii="Helvetica" w:hAnsi="Helvetica" w:eastAsia="Helvetica" w:cs="Helvetica"/>
+                <w:i w:val="false"/>
+                <w:b w:val="false"/>
+                <w:u w:val="none"/>
+                <w:sz w:val="22"/>
+                <w:szCs w:val="22"/>
+                <w:color w:val="000000"/>
+              </w:rPr>
+              <w:t xml:space="preserve">fmax</w:t>
+            </w:r>
+          </w:p>
+        </w:tc>
+        <w:tc>
+          <w:tcPr>
+            <w:tcBorders>
+              <w:bottom w:val="single" w:sz="12" w:space="0" w:color="666666"/>
+              <w:top w:val="single" w:sz="12" w:space="0" w:color="666666"/>
+              <w:left w:val="none" w:sz="0" w:space="0" w:color="000000"/>
+              <w:right w:val="none" w:sz="0" w:space="0" w:color="000000"/>
+            </w:tcBorders>
+            <w:shd w:val="clear" w:color="auto" w:fill="FFFFFF"/>
+            <w:tcMar>
+              <w:top w:w="0" w:type="dxa"/>
+              <w:bottom w:w="0" w:type="dxa"/>
+              <w:left w:w="0" w:type="dxa"/>
+              <w:right w:w="0" w:type="dxa"/>
+            </w:tcMar>
+            <w:vAlign w:val="center"/>
+          </w:tcPr>
+          <w:p>
+            <w:pPr>
+              <w:pStyle w:val="Normal"/>
+              <w:jc w:val="left"/>
+              <w:pBdr>
+                <w:bottom w:val="none" w:sz="0" w:space="0" w:color="000000"/>
+                <w:top w:val="none" w:sz="0" w:space="0" w:color="000000"/>
+                <w:left w:val="none" w:sz="0" w:space="0" w:color="000000"/>
+                <w:right w:val="none" w:sz="0" w:space="0" w:color="000000"/>
+              </w:pBdr>
+              <w:spacing w:after="100" w:before="100" w:line="240"/>
+              <w:ind w:left="100" w:right="100" w:firstLine="0" w:firstLineChars="0"/>
+              <w:rPr>
+                <w:rFonts w:ascii="Helvetica" w:hAnsi="Helvetica" w:eastAsia="Helvetica" w:cs="Helvetica"/>
+                <w:i w:val="false"/>
+                <w:b w:val="false"/>
+                <w:u w:val="none"/>
+                <w:sz w:val="22"/>
+                <w:szCs w:val="22"/>
+                <w:color w:val="000000"/>
+              </w:rPr>
+            </w:pPr>
+            <w:r>
+              <w:rPr>
+                <w:rFonts w:ascii="Helvetica" w:hAnsi="Helvetica" w:eastAsia="Helvetica" w:cs="Helvetica"/>
+                <w:i w:val="false"/>
+                <w:b w:val="false"/>
+                <w:u w:val="none"/>
+                <w:sz w:val="22"/>
+                <w:szCs w:val="22"/>
+                <w:color w:val="000000"/>
+              </w:rPr>
+              <w:t xml:space="preserve">mr</w:t>
+            </w:r>
+          </w:p>
+        </w:tc>
+        <w:tc>
+          <w:tcPr>
+            <w:tcBorders>
+              <w:bottom w:val="single" w:sz="12" w:space="0" w:color="666666"/>
+              <w:top w:val="single" w:sz="12" w:space="0" w:color="666666"/>
+              <w:left w:val="none" w:sz="0" w:space="0" w:color="000000"/>
+              <w:right w:val="none" w:sz="0" w:space="0" w:color="000000"/>
+            </w:tcBorders>
+            <w:shd w:val="clear" w:color="auto" w:fill="FFFFFF"/>
+            <w:tcMar>
+              <w:top w:w="0" w:type="dxa"/>
+              <w:bottom w:w="0" w:type="dxa"/>
+              <w:left w:w="0" w:type="dxa"/>
+              <w:right w:w="0" w:type="dxa"/>
+            </w:tcMar>
+            <w:vAlign w:val="center"/>
+          </w:tcPr>
+          <w:p>
+            <w:pPr>
+              <w:pStyle w:val="Normal"/>
+              <w:jc w:val="left"/>
+              <w:pBdr>
+                <w:bottom w:val="none" w:sz="0" w:space="0" w:color="000000"/>
+                <w:top w:val="none" w:sz="0" w:space="0" w:color="000000"/>
+                <w:left w:val="none" w:sz="0" w:space="0" w:color="000000"/>
+                <w:right w:val="none" w:sz="0" w:space="0" w:color="000000"/>
+              </w:pBdr>
+              <w:spacing w:after="100" w:before="100" w:line="240"/>
+              <w:ind w:left="100" w:right="100" w:firstLine="0" w:firstLineChars="0"/>
+              <w:rPr>
+                <w:rFonts w:ascii="Helvetica" w:hAnsi="Helvetica" w:eastAsia="Helvetica" w:cs="Helvetica"/>
+                <w:i w:val="false"/>
+                <w:b w:val="false"/>
+                <w:u w:val="none"/>
+                <w:sz w:val="22"/>
+                <w:szCs w:val="22"/>
+                <w:color w:val="000000"/>
+              </w:rPr>
+            </w:pPr>
+            <w:r>
+              <w:rPr>
+                <w:rFonts w:ascii="Helvetica" w:hAnsi="Helvetica" w:eastAsia="Helvetica" w:cs="Helvetica"/>
+                <w:i w:val="false"/>
+                <w:b w:val="false"/>
+                <w:u w:val="none"/>
+                <w:sz w:val="22"/>
+                <w:szCs w:val="22"/>
+                <w:color w:val="000000"/>
+              </w:rPr>
+              <w:t xml:space="preserve">mmax</w:t>
+            </w:r>
+          </w:p>
+        </w:tc>
+      </w:tr>
+      <w:tr>
+        <w:trPr>
+          <w:trHeight w:val="360" w:hRule="auto"/>
+        </w:trPr>
+        body1
+        <w:tc>
+          <w:tcPr>
+            <w:tcBorders>
+              <w:bottom w:val="none" w:sz="0" w:space="0" w:color="000000"/>
+              <w:top w:val="single" w:sz="12" w:space="0" w:color="666666"/>
+              <w:left w:val="none" w:sz="0" w:space="0" w:color="000000"/>
+              <w:right w:val="none" w:sz="0" w:space="0" w:color="000000"/>
+            </w:tcBorders>
+            <w:shd w:val="clear" w:color="auto" w:fill="FFFFFF"/>
+            <w:tcMar>
+              <w:top w:w="0" w:type="dxa"/>
+              <w:bottom w:w="0" w:type="dxa"/>
+              <w:left w:w="0" w:type="dxa"/>
+              <w:right w:w="0" w:type="dxa"/>
+            </w:tcMar>
+            <w:vAlign w:val="center"/>
+          </w:tcPr>
+          <w:p>
+            <w:pPr>
+              <w:pStyle w:val="Normal"/>
+              <w:jc w:val="left"/>
+              <w:pBdr>
+                <w:bottom w:val="none" w:sz="0" w:space="0" w:color="000000"/>
+                <w:top w:val="none" w:sz="0" w:space="0" w:color="000000"/>
+                <w:left w:val="none" w:sz="0" w:space="0" w:color="000000"/>
+                <w:right w:val="none" w:sz="0" w:space="0" w:color="000000"/>
+              </w:pBdr>
+              <w:spacing w:after="100" w:before="100" w:line="240"/>
+              <w:ind w:left="100" w:right="100" w:firstLine="0" w:firstLineChars="0"/>
+              <w:rPr>
+                <w:rFonts w:ascii="Helvetica" w:hAnsi="Helvetica" w:eastAsia="Helvetica" w:cs="Helvetica"/>
+                <w:i w:val="false"/>
+                <w:b w:val="false"/>
+                <w:u w:val="none"/>
+                <w:sz w:val="22"/>
+                <w:szCs w:val="22"/>
+                <w:color w:val="000000"/>
+              </w:rPr>
+            </w:pPr>
+            <w:r>
+              <w:rPr>
+                <w:rFonts w:ascii="Helvetica" w:hAnsi="Helvetica" w:eastAsia="Helvetica" w:cs="Helvetica"/>
+                <w:i w:val="false"/>
+                <w:b w:val="false"/>
+                <w:u w:val="none"/>
+                <w:sz w:val="22"/>
+                <w:szCs w:val="22"/>
+                <w:color w:val="000000"/>
+              </w:rPr>
+              <w:t xml:space="preserve">HD</w:t>
+            </w:r>
+          </w:p>
+        </w:tc>
+        <w:tc>
+          <w:tcPr>
+            <w:tcBorders>
+              <w:bottom w:val="none" w:sz="0" w:space="0" w:color="000000"/>
+              <w:top w:val="single" w:sz="12" w:space="0" w:color="666666"/>
+              <w:left w:val="none" w:sz="0" w:space="0" w:color="000000"/>
+              <w:right w:val="none" w:sz="0" w:space="0" w:color="000000"/>
+            </w:tcBorders>
+            <w:shd w:val="clear" w:color="auto" w:fill="FFFFFF"/>
+            <w:tcMar>
+              <w:top w:w="0" w:type="dxa"/>
+              <w:bottom w:w="0" w:type="dxa"/>
+              <w:left w:w="0" w:type="dxa"/>
+              <w:right w:w="0" w:type="dxa"/>
+            </w:tcMar>
+            <w:vAlign w:val="center"/>
+          </w:tcPr>
+          <w:p>
+            <w:pPr>
+              <w:pStyle w:val="Normal"/>
+              <w:jc w:val="left"/>
+              <w:pBdr>
+                <w:bottom w:val="none" w:sz="0" w:space="0" w:color="000000"/>
+                <w:top w:val="none" w:sz="0" w:space="0" w:color="000000"/>
+                <w:left w:val="none" w:sz="0" w:space="0" w:color="000000"/>
+                <w:right w:val="none" w:sz="0" w:space="0" w:color="000000"/>
+              </w:pBdr>
+              <w:spacing w:after="100" w:before="100" w:line="240"/>
+              <w:ind w:left="100" w:right="100" w:firstLine="0" w:firstLineChars="0"/>
+              <w:rPr>
+                <w:rFonts w:ascii="Helvetica" w:hAnsi="Helvetica" w:eastAsia="Helvetica" w:cs="Helvetica"/>
+                <w:i w:val="false"/>
+                <w:b w:val="false"/>
+                <w:u w:val="none"/>
+                <w:sz w:val="22"/>
+                <w:szCs w:val="22"/>
+                <w:color w:val="000000"/>
+              </w:rPr>
+            </w:pPr>
+            <w:r>
+              <w:rPr>
+                <w:rFonts w:ascii="Helvetica" w:hAnsi="Helvetica" w:eastAsia="Helvetica" w:cs="Helvetica"/>
+                <w:i w:val="false"/>
+                <w:b w:val="false"/>
+                <w:u w:val="none"/>
+                <w:sz w:val="22"/>
+                <w:szCs w:val="22"/>
+                <w:color w:val="000000"/>
+              </w:rPr>
+              <w:t xml:space="preserve">1.28 (0.66 - 2.38)</w:t>
+            </w:r>
+          </w:p>
+        </w:tc>
+        <w:tc>
+          <w:tcPr>
+            <w:tcBorders>
+              <w:bottom w:val="none" w:sz="0" w:space="0" w:color="000000"/>
+              <w:top w:val="single" w:sz="12" w:space="0" w:color="666666"/>
+              <w:left w:val="none" w:sz="0" w:space="0" w:color="000000"/>
+              <w:right w:val="none" w:sz="0" w:space="0" w:color="000000"/>
+            </w:tcBorders>
+            <w:shd w:val="clear" w:color="auto" w:fill="FFFFFF"/>
+            <w:tcMar>
+              <w:top w:w="0" w:type="dxa"/>
+              <w:bottom w:w="0" w:type="dxa"/>
+              <w:left w:w="0" w:type="dxa"/>
+              <w:right w:w="0" w:type="dxa"/>
+            </w:tcMar>
+            <w:vAlign w:val="center"/>
+          </w:tcPr>
+          <w:p>
+            <w:pPr>
+              <w:pStyle w:val="Normal"/>
+              <w:jc w:val="left"/>
+              <w:pBdr>
+                <w:bottom w:val="none" w:sz="0" w:space="0" w:color="000000"/>
+                <w:top w:val="none" w:sz="0" w:space="0" w:color="000000"/>
+                <w:left w:val="none" w:sz="0" w:space="0" w:color="000000"/>
+                <w:right w:val="none" w:sz="0" w:space="0" w:color="000000"/>
+              </w:pBdr>
+              <w:spacing w:after="100" w:before="100" w:line="240"/>
+              <w:ind w:left="100" w:right="100" w:firstLine="0" w:firstLineChars="0"/>
+              <w:rPr>
+                <w:rFonts w:ascii="Helvetica" w:hAnsi="Helvetica" w:eastAsia="Helvetica" w:cs="Helvetica"/>
+                <w:i w:val="false"/>
+                <w:b w:val="false"/>
+                <w:u w:val="none"/>
+                <w:sz w:val="22"/>
+                <w:szCs w:val="22"/>
+                <w:color w:val="000000"/>
+              </w:rPr>
+            </w:pPr>
+            <w:r>
+              <w:rPr>
+                <w:rFonts w:ascii="Helvetica" w:hAnsi="Helvetica" w:eastAsia="Helvetica" w:cs="Helvetica"/>
+                <w:i w:val="false"/>
+                <w:b w:val="false"/>
+                <w:u w:val="none"/>
+                <w:sz w:val="22"/>
+                <w:szCs w:val="22"/>
+                <w:color w:val="000000"/>
+              </w:rPr>
+              <w:t xml:space="preserve">0.65 (0.64 - 0.65)</w:t>
+            </w:r>
+          </w:p>
+        </w:tc>
+        <w:tc>
+          <w:tcPr>
+            <w:tcBorders>
+              <w:bottom w:val="none" w:sz="0" w:space="0" w:color="000000"/>
+              <w:top w:val="single" w:sz="12" w:space="0" w:color="666666"/>
+              <w:left w:val="none" w:sz="0" w:space="0" w:color="000000"/>
+              <w:right w:val="none" w:sz="0" w:space="0" w:color="000000"/>
+            </w:tcBorders>
+            <w:shd w:val="clear" w:color="auto" w:fill="FFFFFF"/>
+            <w:tcMar>
+              <w:top w:w="0" w:type="dxa"/>
+              <w:bottom w:w="0" w:type="dxa"/>
+              <w:left w:w="0" w:type="dxa"/>
+              <w:right w:w="0" w:type="dxa"/>
+            </w:tcMar>
+            <w:vAlign w:val="center"/>
+          </w:tcPr>
+          <w:p>
+            <w:pPr>
+              <w:pStyle w:val="Normal"/>
+              <w:jc w:val="left"/>
+              <w:pBdr>
+                <w:bottom w:val="none" w:sz="0" w:space="0" w:color="000000"/>
+                <w:top w:val="none" w:sz="0" w:space="0" w:color="000000"/>
+                <w:left w:val="none" w:sz="0" w:space="0" w:color="000000"/>
+                <w:right w:val="none" w:sz="0" w:space="0" w:color="000000"/>
+              </w:pBdr>
+              <w:spacing w:after="100" w:before="100" w:line="240"/>
+              <w:ind w:left="100" w:right="100" w:firstLine="0" w:firstLineChars="0"/>
+              <w:rPr>
+                <w:rFonts w:ascii="Helvetica" w:hAnsi="Helvetica" w:eastAsia="Helvetica" w:cs="Helvetica"/>
+                <w:i w:val="false"/>
+                <w:b w:val="false"/>
+                <w:u w:val="none"/>
+                <w:sz w:val="22"/>
+                <w:szCs w:val="22"/>
+                <w:color w:val="000000"/>
+              </w:rPr>
+            </w:pPr>
+            <w:r>
+              <w:rPr>
+                <w:rFonts w:ascii="Helvetica" w:hAnsi="Helvetica" w:eastAsia="Helvetica" w:cs="Helvetica"/>
+                <w:i w:val="false"/>
+                <w:b w:val="false"/>
+                <w:u w:val="none"/>
+                <w:sz w:val="22"/>
+                <w:szCs w:val="22"/>
+                <w:color w:val="000000"/>
+              </w:rPr>
+              <w:t xml:space="preserve">0.17 (0.05 - 0.4)</w:t>
+            </w:r>
+          </w:p>
+        </w:tc>
+        <w:tc>
+          <w:tcPr>
+            <w:tcBorders>
+              <w:bottom w:val="none" w:sz="0" w:space="0" w:color="000000"/>
+              <w:top w:val="single" w:sz="12" w:space="0" w:color="666666"/>
+              <w:left w:val="none" w:sz="0" w:space="0" w:color="000000"/>
+              <w:right w:val="none" w:sz="0" w:space="0" w:color="000000"/>
+            </w:tcBorders>
+            <w:shd w:val="clear" w:color="auto" w:fill="FFFFFF"/>
+            <w:tcMar>
+              <w:top w:w="0" w:type="dxa"/>
+              <w:bottom w:w="0" w:type="dxa"/>
+              <w:left w:w="0" w:type="dxa"/>
+              <w:right w:w="0" w:type="dxa"/>
+            </w:tcMar>
+            <w:vAlign w:val="center"/>
+          </w:tcPr>
+          <w:p>
+            <w:pPr>
+              <w:pStyle w:val="Normal"/>
+              <w:jc w:val="left"/>
+              <w:pBdr>
+                <w:bottom w:val="none" w:sz="0" w:space="0" w:color="000000"/>
+                <w:top w:val="none" w:sz="0" w:space="0" w:color="000000"/>
+                <w:left w:val="none" w:sz="0" w:space="0" w:color="000000"/>
+                <w:right w:val="none" w:sz="0" w:space="0" w:color="000000"/>
+              </w:pBdr>
+              <w:spacing w:after="100" w:before="100" w:line="240"/>
+              <w:ind w:left="100" w:right="100" w:firstLine="0" w:firstLineChars="0"/>
+              <w:rPr>
+                <w:rFonts w:ascii="Helvetica" w:hAnsi="Helvetica" w:eastAsia="Helvetica" w:cs="Helvetica"/>
+                <w:i w:val="false"/>
+                <w:b w:val="false"/>
+                <w:u w:val="none"/>
+                <w:sz w:val="22"/>
+                <w:szCs w:val="22"/>
+                <w:color w:val="000000"/>
+              </w:rPr>
+            </w:pPr>
+            <w:r>
+              <w:rPr>
+                <w:rFonts w:ascii="Helvetica" w:hAnsi="Helvetica" w:eastAsia="Helvetica" w:cs="Helvetica"/>
+                <w:i w:val="false"/>
+                <w:b w:val="false"/>
+                <w:u w:val="none"/>
+                <w:sz w:val="22"/>
+                <w:szCs w:val="22"/>
+                <w:color w:val="000000"/>
+              </w:rPr>
+              <w:t xml:space="preserve">0.36 (0.22 - 0.72)</w:t>
+            </w:r>
+          </w:p>
+        </w:tc>
+      </w:tr>
+      <w:tr>
+        <w:trPr>
+          <w:trHeight w:val="360" w:hRule="auto"/>
+        </w:trPr>
+        body2
+        <w:tc>
+          <w:tcPr>
+            <w:tcBorders>
+              <w:bottom w:val="single" w:sz="12" w:space="0" w:color="666666"/>
+              <w:top w:val="none" w:sz="0" w:space="0" w:color="000000"/>
+              <w:left w:val="none" w:sz="0" w:space="0" w:color="000000"/>
+              <w:right w:val="none" w:sz="0" w:space="0" w:color="000000"/>
+            </w:tcBorders>
+            <w:shd w:val="clear" w:color="auto" w:fill="FFFFFF"/>
+            <w:tcMar>
+              <w:top w:w="0" w:type="dxa"/>
+              <w:bottom w:w="0" w:type="dxa"/>
+              <w:left w:w="0" w:type="dxa"/>
+              <w:right w:w="0" w:type="dxa"/>
+            </w:tcMar>
+            <w:vAlign w:val="center"/>
+          </w:tcPr>
+          <w:p>
+            <w:pPr>
+              <w:pStyle w:val="Normal"/>
+              <w:jc w:val="left"/>
+              <w:pBdr>
+                <w:bottom w:val="none" w:sz="0" w:space="0" w:color="000000"/>
+                <w:top w:val="none" w:sz="0" w:space="0" w:color="000000"/>
+                <w:left w:val="none" w:sz="0" w:space="0" w:color="000000"/>
+                <w:right w:val="none" w:sz="0" w:space="0" w:color="000000"/>
+              </w:pBdr>
+              <w:spacing w:after="100" w:before="100" w:line="240"/>
+              <w:ind w:left="100" w:right="100" w:firstLine="0" w:firstLineChars="0"/>
+              <w:rPr>
+                <w:rFonts w:ascii="Helvetica" w:hAnsi="Helvetica" w:eastAsia="Helvetica" w:cs="Helvetica"/>
+                <w:i w:val="false"/>
+                <w:b w:val="false"/>
+                <w:u w:val="none"/>
+                <w:sz w:val="22"/>
+                <w:szCs w:val="22"/>
+                <w:color w:val="000000"/>
+              </w:rPr>
+            </w:pPr>
+            <w:r>
+              <w:rPr>
+                <w:rFonts w:ascii="Helvetica" w:hAnsi="Helvetica" w:eastAsia="Helvetica" w:cs="Helvetica"/>
+                <w:i w:val="false"/>
+                <w:b w:val="false"/>
+                <w:u w:val="none"/>
+                <w:sz w:val="22"/>
+                <w:szCs w:val="22"/>
+                <w:color w:val="000000"/>
+              </w:rPr>
+              <w:t xml:space="preserve">HF</w:t>
+            </w:r>
+          </w:p>
+        </w:tc>
+        <w:tc>
+          <w:tcPr>
+            <w:tcBorders>
+              <w:bottom w:val="single" w:sz="12" w:space="0" w:color="666666"/>
+              <w:top w:val="none" w:sz="0" w:space="0" w:color="000000"/>
+              <w:left w:val="none" w:sz="0" w:space="0" w:color="000000"/>
+              <w:right w:val="none" w:sz="0" w:space="0" w:color="000000"/>
+            </w:tcBorders>
+            <w:shd w:val="clear" w:color="auto" w:fill="FFFFFF"/>
+            <w:tcMar>
+              <w:top w:w="0" w:type="dxa"/>
+              <w:bottom w:w="0" w:type="dxa"/>
+              <w:left w:w="0" w:type="dxa"/>
+              <w:right w:w="0" w:type="dxa"/>
+            </w:tcMar>
+            <w:vAlign w:val="center"/>
+          </w:tcPr>
+          <w:p>
+            <w:pPr>
+              <w:pStyle w:val="Normal"/>
+              <w:jc w:val="left"/>
+              <w:pBdr>
+                <w:bottom w:val="none" w:sz="0" w:space="0" w:color="000000"/>
+                <w:top w:val="none" w:sz="0" w:space="0" w:color="000000"/>
+                <w:left w:val="none" w:sz="0" w:space="0" w:color="000000"/>
+                <w:right w:val="none" w:sz="0" w:space="0" w:color="000000"/>
+              </w:pBdr>
+              <w:spacing w:after="100" w:before="100" w:line="240"/>
+              <w:ind w:left="100" w:right="100" w:firstLine="0" w:firstLineChars="0"/>
+              <w:rPr>
+                <w:rFonts w:ascii="Helvetica" w:hAnsi="Helvetica" w:eastAsia="Helvetica" w:cs="Helvetica"/>
+                <w:i w:val="false"/>
+                <w:b w:val="false"/>
+                <w:u w:val="none"/>
+                <w:sz w:val="22"/>
+                <w:szCs w:val="22"/>
+                <w:color w:val="000000"/>
+              </w:rPr>
+            </w:pPr>
+            <w:r>
+              <w:rPr>
+                <w:rFonts w:ascii="Helvetica" w:hAnsi="Helvetica" w:eastAsia="Helvetica" w:cs="Helvetica"/>
+                <w:i w:val="false"/>
+                <w:b w:val="false"/>
+                <w:u w:val="none"/>
+                <w:sz w:val="22"/>
+                <w:szCs w:val="22"/>
+                <w:color w:val="000000"/>
+              </w:rPr>
+              <w:t xml:space="preserve">0.72 (0.5 - 1.11)</w:t>
+            </w:r>
+          </w:p>
+        </w:tc>
+        <w:tc>
+          <w:tcPr>
+            <w:tcBorders>
+              <w:bottom w:val="single" w:sz="12" w:space="0" w:color="666666"/>
+              <w:top w:val="none" w:sz="0" w:space="0" w:color="000000"/>
+              <w:left w:val="none" w:sz="0" w:space="0" w:color="000000"/>
+              <w:right w:val="none" w:sz="0" w:space="0" w:color="000000"/>
+            </w:tcBorders>
+            <w:shd w:val="clear" w:color="auto" w:fill="FFFFFF"/>
+            <w:tcMar>
+              <w:top w:w="0" w:type="dxa"/>
+              <w:bottom w:w="0" w:type="dxa"/>
+              <w:left w:w="0" w:type="dxa"/>
+              <w:right w:w="0" w:type="dxa"/>
+            </w:tcMar>
+            <w:vAlign w:val="center"/>
+          </w:tcPr>
+          <w:p>
+            <w:pPr>
+              <w:pStyle w:val="Normal"/>
+              <w:jc w:val="left"/>
+              <w:pBdr>
+                <w:bottom w:val="none" w:sz="0" w:space="0" w:color="000000"/>
+                <w:top w:val="none" w:sz="0" w:space="0" w:color="000000"/>
+                <w:left w:val="none" w:sz="0" w:space="0" w:color="000000"/>
+                <w:right w:val="none" w:sz="0" w:space="0" w:color="000000"/>
+              </w:pBdr>
+              <w:spacing w:after="100" w:before="100" w:line="240"/>
+              <w:ind w:left="100" w:right="100" w:firstLine="0" w:firstLineChars="0"/>
+              <w:rPr>
+                <w:rFonts w:ascii="Helvetica" w:hAnsi="Helvetica" w:eastAsia="Helvetica" w:cs="Helvetica"/>
+                <w:i w:val="false"/>
+                <w:b w:val="false"/>
+                <w:u w:val="none"/>
+                <w:sz w:val="22"/>
+                <w:szCs w:val="22"/>
+                <w:color w:val="000000"/>
+              </w:rPr>
+            </w:pPr>
+            <w:r>
+              <w:rPr>
+                <w:rFonts w:ascii="Helvetica" w:hAnsi="Helvetica" w:eastAsia="Helvetica" w:cs="Helvetica"/>
+                <w:i w:val="false"/>
+                <w:b w:val="false"/>
+                <w:u w:val="none"/>
+                <w:sz w:val="22"/>
+                <w:szCs w:val="22"/>
+                <w:color w:val="000000"/>
+              </w:rPr>
+              <w:t xml:space="preserve">0.3 (0.3 - 0.3)</w:t>
+            </w:r>
+          </w:p>
+        </w:tc>
+        <w:tc>
+          <w:tcPr>
+            <w:tcBorders>
+              <w:bottom w:val="single" w:sz="12" w:space="0" w:color="666666"/>
+              <w:top w:val="none" w:sz="0" w:space="0" w:color="000000"/>
+              <w:left w:val="none" w:sz="0" w:space="0" w:color="000000"/>
+              <w:right w:val="none" w:sz="0" w:space="0" w:color="000000"/>
+            </w:tcBorders>
+            <w:shd w:val="clear" w:color="auto" w:fill="FFFFFF"/>
+            <w:tcMar>
+              <w:top w:w="0" w:type="dxa"/>
+              <w:bottom w:w="0" w:type="dxa"/>
+              <w:left w:w="0" w:type="dxa"/>
+              <w:right w:w="0" w:type="dxa"/>
+            </w:tcMar>
+            <w:vAlign w:val="center"/>
+          </w:tcPr>
+          <w:p>
+            <w:pPr>
+              <w:pStyle w:val="Normal"/>
+              <w:jc w:val="left"/>
+              <w:pBdr>
+                <w:bottom w:val="none" w:sz="0" w:space="0" w:color="000000"/>
+                <w:top w:val="none" w:sz="0" w:space="0" w:color="000000"/>
+                <w:left w:val="none" w:sz="0" w:space="0" w:color="000000"/>
+                <w:right w:val="none" w:sz="0" w:space="0" w:color="000000"/>
+              </w:pBdr>
+              <w:spacing w:after="100" w:before="100" w:line="240"/>
+              <w:ind w:left="100" w:right="100" w:firstLine="0" w:firstLineChars="0"/>
+              <w:rPr>
+                <w:rFonts w:ascii="Helvetica" w:hAnsi="Helvetica" w:eastAsia="Helvetica" w:cs="Helvetica"/>
+                <w:i w:val="false"/>
+                <w:b w:val="false"/>
+                <w:u w:val="none"/>
+                <w:sz w:val="22"/>
+                <w:szCs w:val="22"/>
+                <w:color w:val="000000"/>
+              </w:rPr>
+            </w:pPr>
+            <w:r>
+              <w:rPr>
+                <w:rFonts w:ascii="Helvetica" w:hAnsi="Helvetica" w:eastAsia="Helvetica" w:cs="Helvetica"/>
+                <w:i w:val="false"/>
+                <w:b w:val="false"/>
+                <w:u w:val="none"/>
+                <w:sz w:val="22"/>
+                <w:szCs w:val="22"/>
+                <w:color w:val="000000"/>
+              </w:rPr>
+              <w:t xml:space="preserve">0.07 (0.02 - 0.15)</w:t>
+            </w:r>
+          </w:p>
+        </w:tc>
+        <w:tc>
+          <w:tcPr>
+            <w:tcBorders>
+              <w:bottom w:val="single" w:sz="12" w:space="0" w:color="666666"/>
+              <w:top w:val="none" w:sz="0" w:space="0" w:color="000000"/>
+              <w:left w:val="none" w:sz="0" w:space="0" w:color="000000"/>
+              <w:right w:val="none" w:sz="0" w:space="0" w:color="000000"/>
+            </w:tcBorders>
+            <w:shd w:val="clear" w:color="auto" w:fill="FFFFFF"/>
+            <w:tcMar>
+              <w:top w:w="0" w:type="dxa"/>
+              <w:bottom w:w="0" w:type="dxa"/>
+              <w:left w:w="0" w:type="dxa"/>
+              <w:right w:w="0" w:type="dxa"/>
+            </w:tcMar>
+            <w:vAlign w:val="center"/>
+          </w:tcPr>
+          <w:p>
+            <w:pPr>
+              <w:pStyle w:val="Normal"/>
+              <w:jc w:val="left"/>
+              <w:pBdr>
+                <w:bottom w:val="none" w:sz="0" w:space="0" w:color="000000"/>
+                <w:top w:val="none" w:sz="0" w:space="0" w:color="000000"/>
+                <w:left w:val="none" w:sz="0" w:space="0" w:color="000000"/>
+                <w:right w:val="none" w:sz="0" w:space="0" w:color="000000"/>
+              </w:pBdr>
+              <w:spacing w:after="100" w:before="100" w:line="240"/>
+              <w:ind w:left="100" w:right="100" w:firstLine="0" w:firstLineChars="0"/>
+              <w:rPr>
+                <w:rFonts w:ascii="Helvetica" w:hAnsi="Helvetica" w:eastAsia="Helvetica" w:cs="Helvetica"/>
+                <w:i w:val="false"/>
+                <w:b w:val="false"/>
+                <w:u w:val="none"/>
+                <w:sz w:val="22"/>
+                <w:szCs w:val="22"/>
+                <w:color w:val="000000"/>
+              </w:rPr>
+            </w:pPr>
+            <w:r>
+              <w:rPr>
+                <w:rFonts w:ascii="Helvetica" w:hAnsi="Helvetica" w:eastAsia="Helvetica" w:cs="Helvetica"/>
+                <w:i w:val="false"/>
+                <w:b w:val="false"/>
+                <w:u w:val="none"/>
+                <w:sz w:val="22"/>
+                <w:szCs w:val="22"/>
+                <w:color w:val="000000"/>
+              </w:rPr>
+              <w:t xml:space="preserve">0.81 (0.48 - 1.76)</w:t>
+            </w:r>
+          </w:p>
+        </w:tc>
+      </w:tr>
+    </w:tbl>
     <w:sectPr>
       <w:type w:val="continuous"/>
       <w:pgSz w:w="11900" w:h="16840"/>

</xml_diff>